<commit_message>
adicionando documento de explicação
</commit_message>
<xml_diff>
--- a/Erinaldo - entrega exercício.docx
+++ b/Erinaldo - entrega exercício.docx
@@ -10,6 +10,77 @@
         <w:rPr>
           <w:rtl w:val="0"/>
         </w:rPr>
+        <w:t xml:space="preserve">Link git hub</w:t>
+      </w:r>
+    </w:p>
+    <w:p>
+      <w:pPr>
+        <w:rPr/>
+      </w:pPr>
+      <w:r>
+        <w:rPr>
+          <w:rtl w:val="0"/>
+        </w:rPr>
+      </w:r>
+    </w:p>
+    <w:p>
+      <w:pPr>
+        <w:rPr/>
+      </w:pPr>
+      <w:hyperlink r:id="rId6">
+        <w:r>
+          <w:rPr>
+            <w:color w:val="1155cc"/>
+            <w:u w:val="single"/>
+            <w:rtl w:val="0"/>
+          </w:rPr>
+          <w:t xml:space="preserve">https://github.com/matheuscostasys/estrutura_dados_ads4</w:t>
+        </w:r>
+      </w:hyperlink>
+      <w:r>
+        <w:rPr>
+          <w:rtl w:val="0"/>
+        </w:rPr>
+      </w:r>
+    </w:p>
+    <w:p>
+      <w:pPr>
+        <w:rPr/>
+      </w:pPr>
+      <w:r>
+        <w:rPr>
+          <w:rtl w:val="0"/>
+        </w:rPr>
+      </w:r>
+    </w:p>
+    <w:p>
+      <w:pPr>
+        <w:rPr/>
+      </w:pPr>
+      <w:r>
+        <w:rPr>
+          <w:rtl w:val="0"/>
+        </w:rPr>
+      </w:r>
+    </w:p>
+    <w:p>
+      <w:pPr>
+        <w:rPr/>
+      </w:pPr>
+      <w:r>
+        <w:rPr>
+          <w:rtl w:val="0"/>
+        </w:rPr>
+      </w:r>
+    </w:p>
+    <w:p>
+      <w:pPr>
+        <w:rPr/>
+      </w:pPr>
+      <w:r>
+        <w:rPr>
+          <w:rtl w:val="0"/>
+        </w:rPr>
         <w:t xml:space="preserve">1. Analise o seguinte programa descrito na forma de pseudocódigo:</w:t>
       </w:r>
     </w:p>
@@ -411,7 +482,7 @@
         <w:rPr>
           <w:rtl w:val="0"/>
         </w:rPr>
-        <w:t xml:space="preserve">a função que vai utilizar neste exercício sera </w:t>
+        <w:t xml:space="preserve">a função que vai utilizar neste exercício será </w:t>
       </w:r>
     </w:p>
     <w:p>
@@ -445,6 +516,42 @@
           <w:rtl w:val="0"/>
         </w:rPr>
         <w:t xml:space="preserve">𝑇(𝑛) = (𝑛 - 1) + 1</w:t>
+      </w:r>
+    </w:p>
+    <w:p>
+      <w:pPr>
+        <w:widowControl w:val="0"/>
+        <w:spacing w:after="240" w:lineRule="auto"/>
+        <w:ind w:left="720" w:firstLine="0"/>
+        <w:rPr>
+          <w:rFonts w:ascii="Proxima Nova" w:cs="Proxima Nova" w:eastAsia="Proxima Nova" w:hAnsi="Proxima Nova"/>
+          <w:color w:val="ff0000"/>
+          <w:sz w:val="36"/>
+          <w:szCs w:val="36"/>
+        </w:rPr>
+      </w:pPr>
+      <w:r>
+        <w:rPr>
+          <w:rtl w:val="0"/>
+        </w:rPr>
+      </w:r>
+    </w:p>
+    <w:p>
+      <w:pPr>
+        <w:widowControl w:val="0"/>
+        <w:spacing w:after="240" w:lineRule="auto"/>
+        <w:ind w:left="720" w:firstLine="0"/>
+        <w:rPr>
+          <w:rFonts w:ascii="Proxima Nova" w:cs="Proxima Nova" w:eastAsia="Proxima Nova" w:hAnsi="Proxima Nova"/>
+          <w:color w:val="ff0000"/>
+          <w:sz w:val="36"/>
+          <w:szCs w:val="36"/>
+        </w:rPr>
+      </w:pPr>
+      <w:r>
+        <w:rPr>
+          <w:rtl w:val="0"/>
+        </w:rPr>
       </w:r>
     </w:p>
     <w:p>
@@ -935,6 +1042,22 @@
         <w:rPr>
           <w:rtl w:val="0"/>
         </w:rPr>
+        <w:t xml:space="preserve">No git</w:t>
+      </w:r>
+      <w:r>
+        <w:rPr>
+          <w:rtl w:val="0"/>
+        </w:rPr>
+      </w:r>
+    </w:p>
+    <w:p>
+      <w:pPr>
+        <w:rPr/>
+      </w:pPr>
+      <w:r>
+        <w:rPr>
+          <w:rtl w:val="0"/>
+        </w:rPr>
       </w:r>
     </w:p>
     <w:p>
@@ -957,6 +1080,288 @@
           <w:rtl w:val="0"/>
         </w:rPr>
         <w:t xml:space="preserve">utilizando as seguintes sequências de dados de entrada:</w:t>
+      </w:r>
+    </w:p>
+    <w:p>
+      <w:pPr>
+        <w:rPr/>
+      </w:pPr>
+      <w:r>
+        <w:rPr>
+          <w:rtl w:val="0"/>
+        </w:rPr>
+      </w:r>
+    </w:p>
+    <w:p>
+      <w:pPr>
+        <w:rPr>
+          <w:sz w:val="28"/>
+          <w:szCs w:val="28"/>
+        </w:rPr>
+      </w:pPr>
+      <w:r>
+        <w:rPr>
+          <w:sz w:val="28"/>
+          <w:szCs w:val="28"/>
+          <w:rtl w:val="0"/>
+        </w:rPr>
+        <w:t xml:space="preserve">bubblesort                         </w:t>
+      </w:r>
+    </w:p>
+    <w:p>
+      <w:pPr>
+        <w:rPr>
+          <w:sz w:val="28"/>
+          <w:szCs w:val="28"/>
+        </w:rPr>
+      </w:pPr>
+      <w:r>
+        <w:rPr>
+          <w:color w:val="dd4a68"/>
+          <w:sz w:val="21"/>
+          <w:szCs w:val="21"/>
+          <w:shd w:fill="f3f4f4" w:val="clear"/>
+          <w:rtl w:val="0"/>
+        </w:rPr>
+        <w:t xml:space="preserve">C(n) = O(n²)</w:t>
+      </w:r>
+      <w:r>
+        <w:rPr>
+          <w:rtl w:val="0"/>
+        </w:rPr>
+      </w:r>
+    </w:p>
+    <w:p>
+      <w:pPr>
+        <w:rPr>
+          <w:sz w:val="28"/>
+          <w:szCs w:val="28"/>
+        </w:rPr>
+      </w:pPr>
+      <w:r>
+        <w:rPr>
+          <w:sz w:val="28"/>
+          <w:szCs w:val="28"/>
+          <w:rtl w:val="0"/>
+        </w:rPr>
+        <w:t xml:space="preserve">selectsort </w:t>
+      </w:r>
+    </w:p>
+    <w:p>
+      <w:pPr>
+        <w:rPr>
+          <w:sz w:val="28"/>
+          <w:szCs w:val="28"/>
+        </w:rPr>
+      </w:pPr>
+      <w:r>
+        <w:rPr>
+          <w:color w:val="dd4a68"/>
+          <w:sz w:val="21"/>
+          <w:szCs w:val="21"/>
+          <w:shd w:fill="f3f4f4" w:val="clear"/>
+          <w:rtl w:val="0"/>
+        </w:rPr>
+        <w:t xml:space="preserve">C(n) = O(n²)</w:t>
+      </w:r>
+      <w:r>
+        <w:rPr>
+          <w:rtl w:val="0"/>
+        </w:rPr>
+      </w:r>
+    </w:p>
+    <w:p>
+      <w:pPr>
+        <w:rPr>
+          <w:sz w:val="28"/>
+          <w:szCs w:val="28"/>
+        </w:rPr>
+      </w:pPr>
+      <w:r>
+        <w:rPr>
+          <w:sz w:val="28"/>
+          <w:szCs w:val="28"/>
+          <w:rtl w:val="0"/>
+        </w:rPr>
+        <w:t xml:space="preserve">mergesort </w:t>
+      </w:r>
+    </w:p>
+    <w:p>
+      <w:pPr>
+        <w:rPr>
+          <w:sz w:val="28"/>
+          <w:szCs w:val="28"/>
+        </w:rPr>
+      </w:pPr>
+      <w:r>
+        <w:rPr>
+          <w:color w:val="222222"/>
+          <w:sz w:val="25"/>
+          <w:szCs w:val="25"/>
+          <w:highlight w:val="white"/>
+          <w:rtl w:val="0"/>
+        </w:rPr>
+        <w:t xml:space="preserve"> </w:t>
+      </w:r>
+      <w:r>
+        <w:rPr>
+          <w:color w:val="dd4a68"/>
+          <w:sz w:val="21"/>
+          <w:szCs w:val="21"/>
+          <w:shd w:fill="f3f4f4" w:val="clear"/>
+          <w:rtl w:val="0"/>
+        </w:rPr>
+        <w:t xml:space="preserve">C(n) = O(n log n)</w:t>
+      </w:r>
+      <w:r>
+        <w:rPr>
+          <w:rtl w:val="0"/>
+        </w:rPr>
+      </w:r>
+    </w:p>
+    <w:p>
+      <w:pPr>
+        <w:rPr>
+          <w:sz w:val="28"/>
+          <w:szCs w:val="28"/>
+        </w:rPr>
+      </w:pPr>
+      <w:r>
+        <w:rPr>
+          <w:sz w:val="28"/>
+          <w:szCs w:val="28"/>
+          <w:rtl w:val="0"/>
+        </w:rPr>
+        <w:t xml:space="preserve">quicksort </w:t>
+      </w:r>
+    </w:p>
+    <w:p>
+      <w:pPr>
+        <w:rPr>
+          <w:sz w:val="28"/>
+          <w:szCs w:val="28"/>
+        </w:rPr>
+      </w:pPr>
+      <w:r>
+        <w:rPr>
+          <w:color w:val="dd4a68"/>
+          <w:sz w:val="21"/>
+          <w:szCs w:val="21"/>
+          <w:shd w:fill="f3f4f4" w:val="clear"/>
+          <w:rtl w:val="0"/>
+        </w:rPr>
+        <w:t xml:space="preserve">C(n) = O(n²)</w:t>
+      </w:r>
+      <w:r>
+        <w:rPr>
+          <w:color w:val="222222"/>
+          <w:sz w:val="25"/>
+          <w:szCs w:val="25"/>
+          <w:highlight w:val="white"/>
+          <w:rtl w:val="0"/>
+        </w:rPr>
+        <w:t xml:space="preserve"> no pior caso e </w:t>
+      </w:r>
+      <w:r>
+        <w:rPr>
+          <w:color w:val="dd4a68"/>
+          <w:sz w:val="21"/>
+          <w:szCs w:val="21"/>
+          <w:shd w:fill="f3f4f4" w:val="clear"/>
+          <w:rtl w:val="0"/>
+        </w:rPr>
+        <w:t xml:space="preserve">C(n) = O(n log n)</w:t>
+      </w:r>
+      <w:r>
+        <w:rPr>
+          <w:rtl w:val="0"/>
+        </w:rPr>
+      </w:r>
+    </w:p>
+    <w:p>
+      <w:pPr>
+        <w:rPr>
+          <w:sz w:val="28"/>
+          <w:szCs w:val="28"/>
+        </w:rPr>
+      </w:pPr>
+      <w:r>
+        <w:rPr>
+          <w:sz w:val="28"/>
+          <w:szCs w:val="28"/>
+          <w:rtl w:val="0"/>
+        </w:rPr>
+        <w:t xml:space="preserve">insertsort </w:t>
+      </w:r>
+    </w:p>
+    <w:p>
+      <w:pPr>
+        <w:rPr/>
+      </w:pPr>
+      <w:r>
+        <w:rPr>
+          <w:color w:val="222222"/>
+          <w:sz w:val="25"/>
+          <w:szCs w:val="25"/>
+          <w:highlight w:val="white"/>
+          <w:rtl w:val="0"/>
+        </w:rPr>
+        <w:t xml:space="preserve">Possui complexidade </w:t>
+      </w:r>
+      <w:r>
+        <w:rPr>
+          <w:color w:val="dd4a68"/>
+          <w:sz w:val="21"/>
+          <w:szCs w:val="21"/>
+          <w:shd w:fill="f3f4f4" w:val="clear"/>
+          <w:rtl w:val="0"/>
+        </w:rPr>
+        <w:t xml:space="preserve">C(n) = O(n)</w:t>
+      </w:r>
+      <w:r>
+        <w:rPr>
+          <w:color w:val="222222"/>
+          <w:sz w:val="25"/>
+          <w:szCs w:val="25"/>
+          <w:highlight w:val="white"/>
+          <w:rtl w:val="0"/>
+        </w:rPr>
+        <w:t xml:space="preserve"> no melhor caso e </w:t>
+      </w:r>
+      <w:r>
+        <w:rPr>
+          <w:color w:val="dd4a68"/>
+          <w:sz w:val="21"/>
+          <w:szCs w:val="21"/>
+          <w:shd w:fill="f3f4f4" w:val="clear"/>
+          <w:rtl w:val="0"/>
+        </w:rPr>
+        <w:t xml:space="preserve">C(n) = O(n²)</w:t>
+      </w:r>
+      <w:r>
+        <w:rPr>
+          <w:color w:val="222222"/>
+          <w:sz w:val="25"/>
+          <w:szCs w:val="25"/>
+          <w:highlight w:val="white"/>
+          <w:rtl w:val="0"/>
+        </w:rPr>
+        <w:t xml:space="preserve"> no caso médio e pior caso. É considerado um método de ordenação estável.</w:t>
+      </w:r>
+      <w:r>
+        <w:rPr>
+          <w:rtl w:val="0"/>
+        </w:rPr>
+      </w:r>
+    </w:p>
+    <w:p>
+      <w:pPr>
+        <w:rPr/>
+      </w:pPr>
+      <w:r>
+        <w:rPr>
+          <w:rtl w:val="0"/>
+        </w:rPr>
       </w:r>
     </w:p>
     <w:p>
@@ -976,6 +1381,532 @@
     </w:p>
     <w:p>
       <w:pPr>
+        <w:ind w:left="0" w:firstLine="0"/>
+        <w:rPr/>
+      </w:pPr>
+      <w:r>
+        <w:rPr>
+          <w:rtl w:val="0"/>
+        </w:rPr>
+      </w:r>
+    </w:p>
+    <w:tbl>
+      <w:tblPr>
+        <w:tblStyle w:val="Table1"/>
+        <w:tblW w:w="9029.0" w:type="dxa"/>
+        <w:jc w:val="left"/>
+        <w:tblInd w:w="100.0" w:type="pct"/>
+        <w:tblBorders>
+          <w:top w:color="000000" w:space="0" w:sz="8" w:val="single"/>
+          <w:left w:color="000000" w:space="0" w:sz="8" w:val="single"/>
+          <w:bottom w:color="000000" w:space="0" w:sz="8" w:val="single"/>
+          <w:right w:color="000000" w:space="0" w:sz="8" w:val="single"/>
+          <w:insideH w:color="000000" w:space="0" w:sz="8" w:val="single"/>
+          <w:insideV w:color="000000" w:space="0" w:sz="8" w:val="single"/>
+        </w:tblBorders>
+        <w:tblLayout w:type="fixed"/>
+        <w:tblLook w:val="0600"/>
+      </w:tblPr>
+      <w:tblGrid>
+        <w:gridCol w:w="4514.5"/>
+        <w:gridCol w:w="4514.5"/>
+        <w:tblGridChange w:id="0">
+          <w:tblGrid>
+            <w:gridCol w:w="4514.5"/>
+            <w:gridCol w:w="4514.5"/>
+          </w:tblGrid>
+        </w:tblGridChange>
+      </w:tblGrid>
+      <w:tr>
+        <w:trPr>
+          <w:cantSplit w:val="0"/>
+          <w:tblHeader w:val="0"/>
+        </w:trPr>
+        <w:tc>
+          <w:tcPr>
+            <w:shd w:fill="auto" w:val="clear"/>
+            <w:tcMar>
+              <w:top w:w="100.0" w:type="dxa"/>
+              <w:left w:w="100.0" w:type="dxa"/>
+              <w:bottom w:w="100.0" w:type="dxa"/>
+              <w:right w:w="100.0" w:type="dxa"/>
+            </w:tcMar>
+            <w:vAlign w:val="top"/>
+          </w:tcPr>
+          <w:p>
+            <w:pPr>
+              <w:widowControl w:val="0"/>
+              <w:spacing w:line="240" w:lineRule="auto"/>
+              <w:rPr>
+                <w:sz w:val="24"/>
+                <w:szCs w:val="24"/>
+              </w:rPr>
+            </w:pPr>
+            <w:r>
+              <w:rPr>
+                <w:sz w:val="24"/>
+                <w:szCs w:val="24"/>
+                <w:rtl w:val="0"/>
+              </w:rPr>
+              <w:t xml:space="preserve">Método de ordenação</w:t>
+            </w:r>
+          </w:p>
+        </w:tc>
+        <w:tc>
+          <w:tcPr>
+            <w:shd w:fill="auto" w:val="clear"/>
+            <w:tcMar>
+              <w:top w:w="100.0" w:type="dxa"/>
+              <w:left w:w="100.0" w:type="dxa"/>
+              <w:bottom w:w="100.0" w:type="dxa"/>
+              <w:right w:w="100.0" w:type="dxa"/>
+            </w:tcMar>
+            <w:vAlign w:val="top"/>
+          </w:tcPr>
+          <w:p>
+            <w:pPr>
+              <w:widowControl w:val="0"/>
+              <w:spacing w:line="240" w:lineRule="auto"/>
+              <w:rPr>
+                <w:sz w:val="24"/>
+                <w:szCs w:val="24"/>
+              </w:rPr>
+            </w:pPr>
+            <w:r>
+              <w:rPr>
+                <w:sz w:val="24"/>
+                <w:szCs w:val="24"/>
+                <w:rtl w:val="0"/>
+              </w:rPr>
+              <w:t xml:space="preserve">Complexidade Temporal</w:t>
+            </w:r>
+          </w:p>
+        </w:tc>
+      </w:tr>
+      <w:tr>
+        <w:trPr>
+          <w:cantSplit w:val="0"/>
+          <w:tblHeader w:val="0"/>
+        </w:trPr>
+        <w:tc>
+          <w:tcPr>
+            <w:shd w:fill="auto" w:val="clear"/>
+            <w:tcMar>
+              <w:top w:w="100.0" w:type="dxa"/>
+              <w:left w:w="100.0" w:type="dxa"/>
+              <w:bottom w:w="100.0" w:type="dxa"/>
+              <w:right w:w="100.0" w:type="dxa"/>
+            </w:tcMar>
+            <w:vAlign w:val="top"/>
+          </w:tcPr>
+          <w:p>
+            <w:pPr>
+              <w:widowControl w:val="0"/>
+              <w:spacing w:line="240" w:lineRule="auto"/>
+              <w:rPr>
+                <w:sz w:val="24"/>
+                <w:szCs w:val="24"/>
+              </w:rPr>
+            </w:pPr>
+            <w:r>
+              <w:rPr>
+                <w:sz w:val="24"/>
+                <w:szCs w:val="24"/>
+                <w:rtl w:val="0"/>
+              </w:rPr>
+              <w:t xml:space="preserve">Bubble Sort</w:t>
+            </w:r>
+          </w:p>
+        </w:tc>
+        <w:tc>
+          <w:tcPr>
+            <w:shd w:fill="auto" w:val="clear"/>
+            <w:tcMar>
+              <w:top w:w="100.0" w:type="dxa"/>
+              <w:left w:w="100.0" w:type="dxa"/>
+              <w:bottom w:w="100.0" w:type="dxa"/>
+              <w:right w:w="100.0" w:type="dxa"/>
+            </w:tcMar>
+            <w:vAlign w:val="top"/>
+          </w:tcPr>
+          <w:p>
+            <w:pPr>
+              <w:widowControl w:val="0"/>
+              <w:spacing w:line="240" w:lineRule="auto"/>
+              <w:rPr>
+                <w:sz w:val="24"/>
+                <w:szCs w:val="24"/>
+              </w:rPr>
+            </w:pPr>
+            <w:r>
+              <w:rPr>
+                <w:sz w:val="24"/>
+                <w:szCs w:val="24"/>
+                <w:rtl w:val="0"/>
+              </w:rPr>
+              <w:t xml:space="preserve">30</w:t>
+            </w:r>
+          </w:p>
+        </w:tc>
+      </w:tr>
+      <w:tr>
+        <w:trPr>
+          <w:cantSplit w:val="0"/>
+          <w:tblHeader w:val="0"/>
+        </w:trPr>
+        <w:tc>
+          <w:tcPr>
+            <w:shd w:fill="auto" w:val="clear"/>
+            <w:tcMar>
+              <w:top w:w="100.0" w:type="dxa"/>
+              <w:left w:w="100.0" w:type="dxa"/>
+              <w:bottom w:w="100.0" w:type="dxa"/>
+              <w:right w:w="100.0" w:type="dxa"/>
+            </w:tcMar>
+            <w:vAlign w:val="top"/>
+          </w:tcPr>
+          <w:p>
+            <w:pPr>
+              <w:widowControl w:val="0"/>
+              <w:spacing w:line="240" w:lineRule="auto"/>
+              <w:rPr>
+                <w:sz w:val="24"/>
+                <w:szCs w:val="24"/>
+              </w:rPr>
+            </w:pPr>
+            <w:r>
+              <w:rPr>
+                <w:sz w:val="24"/>
+                <w:szCs w:val="24"/>
+                <w:rtl w:val="0"/>
+              </w:rPr>
+              <w:t xml:space="preserve">Quick Sort</w:t>
+            </w:r>
+          </w:p>
+        </w:tc>
+        <w:tc>
+          <w:tcPr>
+            <w:shd w:fill="auto" w:val="clear"/>
+            <w:tcMar>
+              <w:top w:w="100.0" w:type="dxa"/>
+              <w:left w:w="100.0" w:type="dxa"/>
+              <w:bottom w:w="100.0" w:type="dxa"/>
+              <w:right w:w="100.0" w:type="dxa"/>
+            </w:tcMar>
+            <w:vAlign w:val="top"/>
+          </w:tcPr>
+          <w:p>
+            <w:pPr>
+              <w:widowControl w:val="0"/>
+              <w:spacing w:line="240" w:lineRule="auto"/>
+              <w:rPr>
+                <w:sz w:val="24"/>
+                <w:szCs w:val="24"/>
+              </w:rPr>
+            </w:pPr>
+            <w:r>
+              <w:rPr>
+                <w:sz w:val="24"/>
+                <w:szCs w:val="24"/>
+                <w:rtl w:val="0"/>
+              </w:rPr>
+              <w:t xml:space="preserve">14</w:t>
+            </w:r>
+          </w:p>
+        </w:tc>
+      </w:tr>
+      <w:tr>
+        <w:trPr>
+          <w:cantSplit w:val="0"/>
+          <w:tblHeader w:val="0"/>
+        </w:trPr>
+        <w:tc>
+          <w:tcPr>
+            <w:shd w:fill="auto" w:val="clear"/>
+            <w:tcMar>
+              <w:top w:w="100.0" w:type="dxa"/>
+              <w:left w:w="100.0" w:type="dxa"/>
+              <w:bottom w:w="100.0" w:type="dxa"/>
+              <w:right w:w="100.0" w:type="dxa"/>
+            </w:tcMar>
+            <w:vAlign w:val="top"/>
+          </w:tcPr>
+          <w:p>
+            <w:pPr>
+              <w:widowControl w:val="0"/>
+              <w:spacing w:line="240" w:lineRule="auto"/>
+              <w:rPr>
+                <w:sz w:val="24"/>
+                <w:szCs w:val="24"/>
+              </w:rPr>
+            </w:pPr>
+            <w:r>
+              <w:rPr>
+                <w:sz w:val="24"/>
+                <w:szCs w:val="24"/>
+                <w:rtl w:val="0"/>
+              </w:rPr>
+              <w:t xml:space="preserve">Selection Sort</w:t>
+            </w:r>
+          </w:p>
+        </w:tc>
+        <w:tc>
+          <w:tcPr>
+            <w:shd w:fill="auto" w:val="clear"/>
+            <w:tcMar>
+              <w:top w:w="100.0" w:type="dxa"/>
+              <w:left w:w="100.0" w:type="dxa"/>
+              <w:bottom w:w="100.0" w:type="dxa"/>
+              <w:right w:w="100.0" w:type="dxa"/>
+            </w:tcMar>
+            <w:vAlign w:val="top"/>
+          </w:tcPr>
+          <w:p>
+            <w:pPr>
+              <w:widowControl w:val="0"/>
+              <w:spacing w:line="240" w:lineRule="auto"/>
+              <w:rPr>
+                <w:sz w:val="24"/>
+                <w:szCs w:val="24"/>
+              </w:rPr>
+            </w:pPr>
+            <w:r>
+              <w:rPr>
+                <w:sz w:val="24"/>
+                <w:szCs w:val="24"/>
+                <w:rtl w:val="0"/>
+              </w:rPr>
+              <w:t xml:space="preserve">10</w:t>
+            </w:r>
+          </w:p>
+        </w:tc>
+      </w:tr>
+      <w:tr>
+        <w:trPr>
+          <w:cantSplit w:val="0"/>
+          <w:tblHeader w:val="0"/>
+        </w:trPr>
+        <w:tc>
+          <w:tcPr>
+            <w:shd w:fill="auto" w:val="clear"/>
+            <w:tcMar>
+              <w:top w:w="100.0" w:type="dxa"/>
+              <w:left w:w="100.0" w:type="dxa"/>
+              <w:bottom w:w="100.0" w:type="dxa"/>
+              <w:right w:w="100.0" w:type="dxa"/>
+            </w:tcMar>
+            <w:vAlign w:val="top"/>
+          </w:tcPr>
+          <w:p>
+            <w:pPr>
+              <w:widowControl w:val="0"/>
+              <w:spacing w:line="240" w:lineRule="auto"/>
+              <w:rPr>
+                <w:sz w:val="24"/>
+                <w:szCs w:val="24"/>
+              </w:rPr>
+            </w:pPr>
+            <w:r>
+              <w:rPr>
+                <w:sz w:val="24"/>
+                <w:szCs w:val="24"/>
+                <w:rtl w:val="0"/>
+              </w:rPr>
+              <w:t xml:space="preserve">Heap Sort</w:t>
+            </w:r>
+          </w:p>
+        </w:tc>
+        <w:tc>
+          <w:tcPr>
+            <w:shd w:fill="auto" w:val="clear"/>
+            <w:tcMar>
+              <w:top w:w="100.0" w:type="dxa"/>
+              <w:left w:w="100.0" w:type="dxa"/>
+              <w:bottom w:w="100.0" w:type="dxa"/>
+              <w:right w:w="100.0" w:type="dxa"/>
+            </w:tcMar>
+            <w:vAlign w:val="top"/>
+          </w:tcPr>
+          <w:p>
+            <w:pPr>
+              <w:widowControl w:val="0"/>
+              <w:spacing w:line="240" w:lineRule="auto"/>
+              <w:rPr>
+                <w:sz w:val="24"/>
+                <w:szCs w:val="24"/>
+              </w:rPr>
+            </w:pPr>
+            <w:r>
+              <w:rPr>
+                <w:sz w:val="24"/>
+                <w:szCs w:val="24"/>
+                <w:rtl w:val="0"/>
+              </w:rPr>
+              <w:t xml:space="preserve">103</w:t>
+            </w:r>
+          </w:p>
+        </w:tc>
+      </w:tr>
+      <w:tr>
+        <w:trPr>
+          <w:cantSplit w:val="0"/>
+          <w:tblHeader w:val="0"/>
+        </w:trPr>
+        <w:tc>
+          <w:tcPr>
+            <w:shd w:fill="auto" w:val="clear"/>
+            <w:tcMar>
+              <w:top w:w="100.0" w:type="dxa"/>
+              <w:left w:w="100.0" w:type="dxa"/>
+              <w:bottom w:w="100.0" w:type="dxa"/>
+              <w:right w:w="100.0" w:type="dxa"/>
+            </w:tcMar>
+            <w:vAlign w:val="top"/>
+          </w:tcPr>
+          <w:p>
+            <w:pPr>
+              <w:rPr>
+                <w:sz w:val="24"/>
+                <w:szCs w:val="24"/>
+              </w:rPr>
+            </w:pPr>
+            <w:r>
+              <w:rPr>
+                <w:sz w:val="30"/>
+                <w:szCs w:val="30"/>
+                <w:rtl w:val="0"/>
+              </w:rPr>
+              <w:t xml:space="preserve">insertsort </w:t>
+            </w:r>
+            <w:r>
+              <w:rPr>
+                <w:rtl w:val="0"/>
+              </w:rPr>
+            </w:r>
+          </w:p>
+        </w:tc>
+        <w:tc>
+          <w:tcPr>
+            <w:shd w:fill="auto" w:val="clear"/>
+            <w:tcMar>
+              <w:top w:w="100.0" w:type="dxa"/>
+              <w:left w:w="100.0" w:type="dxa"/>
+              <w:bottom w:w="100.0" w:type="dxa"/>
+              <w:right w:w="100.0" w:type="dxa"/>
+            </w:tcMar>
+            <w:vAlign w:val="top"/>
+          </w:tcPr>
+          <w:p>
+            <w:pPr>
+              <w:widowControl w:val="0"/>
+              <w:spacing w:line="240" w:lineRule="auto"/>
+              <w:rPr>
+                <w:sz w:val="24"/>
+                <w:szCs w:val="24"/>
+              </w:rPr>
+            </w:pPr>
+            <w:r>
+              <w:rPr>
+                <w:sz w:val="24"/>
+                <w:szCs w:val="24"/>
+                <w:rtl w:val="0"/>
+              </w:rPr>
+              <w:t xml:space="preserve">16</w:t>
+            </w:r>
+          </w:p>
+        </w:tc>
+      </w:tr>
+      <w:tr>
+        <w:trPr>
+          <w:cantSplit w:val="0"/>
+          <w:tblHeader w:val="0"/>
+        </w:trPr>
+        <w:tc>
+          <w:tcPr>
+            <w:shd w:fill="auto" w:val="clear"/>
+            <w:tcMar>
+              <w:top w:w="100.0" w:type="dxa"/>
+              <w:left w:w="100.0" w:type="dxa"/>
+              <w:bottom w:w="100.0" w:type="dxa"/>
+              <w:right w:w="100.0" w:type="dxa"/>
+            </w:tcMar>
+            <w:vAlign w:val="top"/>
+          </w:tcPr>
+          <w:p>
+            <w:pPr>
+              <w:widowControl w:val="0"/>
+              <w:spacing w:line="240" w:lineRule="auto"/>
+              <w:rPr>
+                <w:sz w:val="24"/>
+                <w:szCs w:val="24"/>
+              </w:rPr>
+            </w:pPr>
+            <w:r>
+              <w:rPr>
+                <w:sz w:val="24"/>
+                <w:szCs w:val="24"/>
+                <w:rtl w:val="0"/>
+              </w:rPr>
+              <w:t xml:space="preserve">merge short</w:t>
+            </w:r>
+          </w:p>
+        </w:tc>
+        <w:tc>
+          <w:tcPr>
+            <w:shd w:fill="auto" w:val="clear"/>
+            <w:tcMar>
+              <w:top w:w="100.0" w:type="dxa"/>
+              <w:left w:w="100.0" w:type="dxa"/>
+              <w:bottom w:w="100.0" w:type="dxa"/>
+              <w:right w:w="100.0" w:type="dxa"/>
+            </w:tcMar>
+            <w:vAlign w:val="top"/>
+          </w:tcPr>
+          <w:p>
+            <w:pPr>
+              <w:widowControl w:val="0"/>
+              <w:spacing w:line="240" w:lineRule="auto"/>
+              <w:rPr>
+                <w:sz w:val="24"/>
+                <w:szCs w:val="24"/>
+              </w:rPr>
+            </w:pPr>
+            <w:r>
+              <w:rPr>
+                <w:sz w:val="24"/>
+                <w:szCs w:val="24"/>
+                <w:rtl w:val="0"/>
+              </w:rPr>
+              <w:t xml:space="preserve">16</w:t>
+            </w:r>
+          </w:p>
+        </w:tc>
+      </w:tr>
+    </w:tbl>
+    <w:p>
+      <w:pPr>
+        <w:ind w:left="0" w:firstLine="0"/>
+        <w:rPr/>
+      </w:pPr>
+      <w:r>
+        <w:rPr>
+          <w:rtl w:val="0"/>
+        </w:rPr>
+      </w:r>
+    </w:p>
+    <w:p>
+      <w:pPr>
+        <w:ind w:left="0" w:firstLine="0"/>
+        <w:rPr/>
+      </w:pPr>
+      <w:r>
+        <w:rPr>
+          <w:rtl w:val="0"/>
+        </w:rPr>
+      </w:r>
+    </w:p>
+    <w:p>
+      <w:pPr>
         <w:rPr>
           <w:sz w:val="28"/>
           <w:szCs w:val="28"/>
@@ -983,75 +1914,8 @@
       </w:pPr>
       <w:r>
         <w:rPr>
-          <w:sz w:val="28"/>
-          <w:szCs w:val="28"/>
-          <w:rtl w:val="0"/>
-        </w:rPr>
-        <w:t xml:space="preserve">bubblesort -&gt; 30 movimentos</w:t>
-      </w:r>
-    </w:p>
-    <w:p>
-      <w:pPr>
-        <w:rPr>
-          <w:sz w:val="28"/>
-          <w:szCs w:val="28"/>
-        </w:rPr>
-      </w:pPr>
-      <w:r>
-        <w:rPr>
-          <w:sz w:val="28"/>
-          <w:szCs w:val="28"/>
-          <w:rtl w:val="0"/>
-        </w:rPr>
-        <w:t xml:space="preserve">selectsort -&gt;10 movimentos</w:t>
-      </w:r>
-    </w:p>
-    <w:p>
-      <w:pPr>
-        <w:rPr>
-          <w:sz w:val="28"/>
-          <w:szCs w:val="28"/>
-        </w:rPr>
-      </w:pPr>
-      <w:r>
-        <w:rPr>
-          <w:sz w:val="28"/>
-          <w:szCs w:val="28"/>
-          <w:rtl w:val="0"/>
-        </w:rPr>
-        <w:t xml:space="preserve">mergesort -&gt;16 movimentos</w:t>
-      </w:r>
-    </w:p>
-    <w:p>
-      <w:pPr>
-        <w:rPr>
-          <w:sz w:val="28"/>
-          <w:szCs w:val="28"/>
-        </w:rPr>
-      </w:pPr>
-      <w:r>
-        <w:rPr>
-          <w:sz w:val="28"/>
-          <w:szCs w:val="28"/>
-          <w:rtl w:val="0"/>
-        </w:rPr>
-        <w:t xml:space="preserve">quicksort -&gt;10 movimentos</w:t>
-      </w:r>
-    </w:p>
-    <w:p>
-      <w:pPr>
-        <w:rPr>
-          <w:sz w:val="28"/>
-          <w:szCs w:val="28"/>
-        </w:rPr>
-      </w:pPr>
-      <w:r>
-        <w:rPr>
-          <w:sz w:val="28"/>
-          <w:szCs w:val="28"/>
-          <w:rtl w:val="0"/>
-        </w:rPr>
-        <w:t xml:space="preserve">insertsort -&gt;</w:t>
+          <w:rtl w:val="0"/>
+        </w:rPr>
       </w:r>
     </w:p>
     <w:p>
@@ -1082,93 +1946,531 @@
     </w:p>
     <w:p>
       <w:pPr>
-        <w:rPr>
-          <w:sz w:val="28"/>
-          <w:szCs w:val="28"/>
-        </w:rPr>
-      </w:pPr>
-      <w:r>
-        <w:rPr>
-          <w:sz w:val="28"/>
-          <w:szCs w:val="28"/>
-          <w:rtl w:val="0"/>
-        </w:rPr>
-        <w:t xml:space="preserve">bubblesort -&gt;30 movimentos</w:t>
-      </w:r>
-    </w:p>
-    <w:p>
-      <w:pPr>
-        <w:rPr>
-          <w:sz w:val="28"/>
-          <w:szCs w:val="28"/>
-        </w:rPr>
-      </w:pPr>
-      <w:r>
-        <w:rPr>
-          <w:rtl w:val="0"/>
-        </w:rPr>
-      </w:r>
-    </w:p>
-    <w:p>
-      <w:pPr>
-        <w:rPr>
-          <w:sz w:val="28"/>
-          <w:szCs w:val="28"/>
-        </w:rPr>
-      </w:pPr>
-      <w:r>
-        <w:rPr>
-          <w:sz w:val="28"/>
-          <w:szCs w:val="28"/>
-          <w:rtl w:val="0"/>
-        </w:rPr>
-        <w:t xml:space="preserve">selectsort -&gt;10 movimentos</w:t>
-      </w:r>
-    </w:p>
-    <w:p>
-      <w:pPr>
-        <w:rPr>
-          <w:sz w:val="28"/>
-          <w:szCs w:val="28"/>
-        </w:rPr>
-      </w:pPr>
-      <w:r>
-        <w:rPr>
-          <w:sz w:val="28"/>
-          <w:szCs w:val="28"/>
-          <w:rtl w:val="0"/>
-        </w:rPr>
-        <w:t xml:space="preserve">mergesort -&gt;16 movimentos</w:t>
-      </w:r>
-    </w:p>
-    <w:p>
-      <w:pPr>
-        <w:rPr>
-          <w:sz w:val="28"/>
-          <w:szCs w:val="28"/>
-        </w:rPr>
-      </w:pPr>
-      <w:r>
-        <w:rPr>
-          <w:sz w:val="28"/>
-          <w:szCs w:val="28"/>
-          <w:rtl w:val="0"/>
-        </w:rPr>
-        <w:t xml:space="preserve">quicksort -&gt;10 movimentos</w:t>
-      </w:r>
-    </w:p>
-    <w:p>
-      <w:pPr>
-        <w:rPr/>
-      </w:pPr>
-      <w:r>
-        <w:rPr>
-          <w:sz w:val="28"/>
-          <w:szCs w:val="28"/>
-          <w:rtl w:val="0"/>
-        </w:rPr>
-        <w:t xml:space="preserve">insertsort -&gt;</w:t>
-      </w:r>
+        <w:rPr/>
+      </w:pPr>
+      <w:r>
+        <w:rPr>
+          <w:rtl w:val="0"/>
+        </w:rPr>
+      </w:r>
+    </w:p>
+    <w:p>
+      <w:pPr>
+        <w:rPr/>
+      </w:pPr>
+      <w:r>
+        <w:rPr>
+          <w:rtl w:val="0"/>
+        </w:rPr>
+      </w:r>
+    </w:p>
+    <w:tbl>
+      <w:tblPr>
+        <w:tblStyle w:val="Table2"/>
+        <w:tblW w:w="9029.0" w:type="dxa"/>
+        <w:jc w:val="left"/>
+        <w:tblInd w:w="100.0" w:type="pct"/>
+        <w:tblBorders>
+          <w:top w:color="000000" w:space="0" w:sz="8" w:val="single"/>
+          <w:left w:color="000000" w:space="0" w:sz="8" w:val="single"/>
+          <w:bottom w:color="000000" w:space="0" w:sz="8" w:val="single"/>
+          <w:right w:color="000000" w:space="0" w:sz="8" w:val="single"/>
+          <w:insideH w:color="000000" w:space="0" w:sz="8" w:val="single"/>
+          <w:insideV w:color="000000" w:space="0" w:sz="8" w:val="single"/>
+        </w:tblBorders>
+        <w:tblLayout w:type="fixed"/>
+        <w:tblLook w:val="0600"/>
+      </w:tblPr>
+      <w:tblGrid>
+        <w:gridCol w:w="4514.5"/>
+        <w:gridCol w:w="4514.5"/>
+        <w:tblGridChange w:id="0">
+          <w:tblGrid>
+            <w:gridCol w:w="4514.5"/>
+            <w:gridCol w:w="4514.5"/>
+          </w:tblGrid>
+        </w:tblGridChange>
+      </w:tblGrid>
+      <w:tr>
+        <w:trPr>
+          <w:cantSplit w:val="0"/>
+          <w:tblHeader w:val="0"/>
+        </w:trPr>
+        <w:tc>
+          <w:tcPr>
+            <w:shd w:fill="auto" w:val="clear"/>
+            <w:tcMar>
+              <w:top w:w="100.0" w:type="dxa"/>
+              <w:left w:w="100.0" w:type="dxa"/>
+              <w:bottom w:w="100.0" w:type="dxa"/>
+              <w:right w:w="100.0" w:type="dxa"/>
+            </w:tcMar>
+            <w:vAlign w:val="top"/>
+          </w:tcPr>
+          <w:p>
+            <w:pPr>
+              <w:widowControl w:val="0"/>
+              <w:spacing w:line="240" w:lineRule="auto"/>
+              <w:rPr>
+                <w:sz w:val="24"/>
+                <w:szCs w:val="24"/>
+              </w:rPr>
+            </w:pPr>
+            <w:r>
+              <w:rPr>
+                <w:sz w:val="24"/>
+                <w:szCs w:val="24"/>
+                <w:rtl w:val="0"/>
+              </w:rPr>
+              <w:t xml:space="preserve">Método de ordenação</w:t>
+            </w:r>
+          </w:p>
+        </w:tc>
+        <w:tc>
+          <w:tcPr>
+            <w:shd w:fill="auto" w:val="clear"/>
+            <w:tcMar>
+              <w:top w:w="100.0" w:type="dxa"/>
+              <w:left w:w="100.0" w:type="dxa"/>
+              <w:bottom w:w="100.0" w:type="dxa"/>
+              <w:right w:w="100.0" w:type="dxa"/>
+            </w:tcMar>
+            <w:vAlign w:val="top"/>
+          </w:tcPr>
+          <w:p>
+            <w:pPr>
+              <w:widowControl w:val="0"/>
+              <w:spacing w:line="240" w:lineRule="auto"/>
+              <w:rPr>
+                <w:sz w:val="24"/>
+                <w:szCs w:val="24"/>
+              </w:rPr>
+            </w:pPr>
+            <w:r>
+              <w:rPr>
+                <w:sz w:val="24"/>
+                <w:szCs w:val="24"/>
+                <w:rtl w:val="0"/>
+              </w:rPr>
+              <w:t xml:space="preserve">Complexidade Temporal</w:t>
+            </w:r>
+          </w:p>
+        </w:tc>
+      </w:tr>
+      <w:tr>
+        <w:trPr>
+          <w:cantSplit w:val="0"/>
+          <w:tblHeader w:val="0"/>
+        </w:trPr>
+        <w:tc>
+          <w:tcPr>
+            <w:shd w:fill="auto" w:val="clear"/>
+            <w:tcMar>
+              <w:top w:w="100.0" w:type="dxa"/>
+              <w:left w:w="100.0" w:type="dxa"/>
+              <w:bottom w:w="100.0" w:type="dxa"/>
+              <w:right w:w="100.0" w:type="dxa"/>
+            </w:tcMar>
+            <w:vAlign w:val="top"/>
+          </w:tcPr>
+          <w:p>
+            <w:pPr>
+              <w:widowControl w:val="0"/>
+              <w:spacing w:line="240" w:lineRule="auto"/>
+              <w:rPr>
+                <w:sz w:val="24"/>
+                <w:szCs w:val="24"/>
+              </w:rPr>
+            </w:pPr>
+            <w:r>
+              <w:rPr>
+                <w:sz w:val="24"/>
+                <w:szCs w:val="24"/>
+                <w:rtl w:val="0"/>
+              </w:rPr>
+              <w:t xml:space="preserve">Bubble Sort</w:t>
+            </w:r>
+          </w:p>
+        </w:tc>
+        <w:tc>
+          <w:tcPr>
+            <w:shd w:fill="auto" w:val="clear"/>
+            <w:tcMar>
+              <w:top w:w="100.0" w:type="dxa"/>
+              <w:left w:w="100.0" w:type="dxa"/>
+              <w:bottom w:w="100.0" w:type="dxa"/>
+              <w:right w:w="100.0" w:type="dxa"/>
+            </w:tcMar>
+            <w:vAlign w:val="top"/>
+          </w:tcPr>
+          <w:p>
+            <w:pPr>
+              <w:widowControl w:val="0"/>
+              <w:spacing w:line="240" w:lineRule="auto"/>
+              <w:rPr>
+                <w:sz w:val="24"/>
+                <w:szCs w:val="24"/>
+              </w:rPr>
+            </w:pPr>
+            <w:r>
+              <w:rPr>
+                <w:sz w:val="24"/>
+                <w:szCs w:val="24"/>
+                <w:rtl w:val="0"/>
+              </w:rPr>
+              <w:t xml:space="preserve">30</w:t>
+            </w:r>
+          </w:p>
+        </w:tc>
+      </w:tr>
+      <w:tr>
+        <w:trPr>
+          <w:cantSplit w:val="0"/>
+          <w:tblHeader w:val="0"/>
+        </w:trPr>
+        <w:tc>
+          <w:tcPr>
+            <w:shd w:fill="auto" w:val="clear"/>
+            <w:tcMar>
+              <w:top w:w="100.0" w:type="dxa"/>
+              <w:left w:w="100.0" w:type="dxa"/>
+              <w:bottom w:w="100.0" w:type="dxa"/>
+              <w:right w:w="100.0" w:type="dxa"/>
+            </w:tcMar>
+            <w:vAlign w:val="top"/>
+          </w:tcPr>
+          <w:p>
+            <w:pPr>
+              <w:widowControl w:val="0"/>
+              <w:spacing w:line="240" w:lineRule="auto"/>
+              <w:rPr>
+                <w:sz w:val="24"/>
+                <w:szCs w:val="24"/>
+              </w:rPr>
+            </w:pPr>
+            <w:r>
+              <w:rPr>
+                <w:sz w:val="24"/>
+                <w:szCs w:val="24"/>
+                <w:rtl w:val="0"/>
+              </w:rPr>
+              <w:t xml:space="preserve">Quick Sort</w:t>
+            </w:r>
+          </w:p>
+        </w:tc>
+        <w:tc>
+          <w:tcPr>
+            <w:shd w:fill="auto" w:val="clear"/>
+            <w:tcMar>
+              <w:top w:w="100.0" w:type="dxa"/>
+              <w:left w:w="100.0" w:type="dxa"/>
+              <w:bottom w:w="100.0" w:type="dxa"/>
+              <w:right w:w="100.0" w:type="dxa"/>
+            </w:tcMar>
+            <w:vAlign w:val="top"/>
+          </w:tcPr>
+          <w:p>
+            <w:pPr>
+              <w:widowControl w:val="0"/>
+              <w:spacing w:line="240" w:lineRule="auto"/>
+              <w:rPr>
+                <w:sz w:val="24"/>
+                <w:szCs w:val="24"/>
+              </w:rPr>
+            </w:pPr>
+            <w:r>
+              <w:rPr>
+                <w:sz w:val="24"/>
+                <w:szCs w:val="24"/>
+                <w:rtl w:val="0"/>
+              </w:rPr>
+              <w:t xml:space="preserve">14</w:t>
+            </w:r>
+          </w:p>
+        </w:tc>
+      </w:tr>
+      <w:tr>
+        <w:trPr>
+          <w:cantSplit w:val="0"/>
+          <w:tblHeader w:val="0"/>
+        </w:trPr>
+        <w:tc>
+          <w:tcPr>
+            <w:shd w:fill="auto" w:val="clear"/>
+            <w:tcMar>
+              <w:top w:w="100.0" w:type="dxa"/>
+              <w:left w:w="100.0" w:type="dxa"/>
+              <w:bottom w:w="100.0" w:type="dxa"/>
+              <w:right w:w="100.0" w:type="dxa"/>
+            </w:tcMar>
+            <w:vAlign w:val="top"/>
+          </w:tcPr>
+          <w:p>
+            <w:pPr>
+              <w:widowControl w:val="0"/>
+              <w:spacing w:line="240" w:lineRule="auto"/>
+              <w:rPr>
+                <w:sz w:val="24"/>
+                <w:szCs w:val="24"/>
+              </w:rPr>
+            </w:pPr>
+            <w:r>
+              <w:rPr>
+                <w:sz w:val="24"/>
+                <w:szCs w:val="24"/>
+                <w:rtl w:val="0"/>
+              </w:rPr>
+              <w:t xml:space="preserve">Selection Sort</w:t>
+            </w:r>
+          </w:p>
+        </w:tc>
+        <w:tc>
+          <w:tcPr>
+            <w:shd w:fill="auto" w:val="clear"/>
+            <w:tcMar>
+              <w:top w:w="100.0" w:type="dxa"/>
+              <w:left w:w="100.0" w:type="dxa"/>
+              <w:bottom w:w="100.0" w:type="dxa"/>
+              <w:right w:w="100.0" w:type="dxa"/>
+            </w:tcMar>
+            <w:vAlign w:val="top"/>
+          </w:tcPr>
+          <w:p>
+            <w:pPr>
+              <w:widowControl w:val="0"/>
+              <w:spacing w:line="240" w:lineRule="auto"/>
+              <w:rPr>
+                <w:sz w:val="24"/>
+                <w:szCs w:val="24"/>
+              </w:rPr>
+            </w:pPr>
+            <w:r>
+              <w:rPr>
+                <w:sz w:val="24"/>
+                <w:szCs w:val="24"/>
+                <w:rtl w:val="0"/>
+              </w:rPr>
+              <w:t xml:space="preserve">10</w:t>
+            </w:r>
+          </w:p>
+        </w:tc>
+      </w:tr>
+      <w:tr>
+        <w:trPr>
+          <w:cantSplit w:val="0"/>
+          <w:tblHeader w:val="0"/>
+        </w:trPr>
+        <w:tc>
+          <w:tcPr>
+            <w:shd w:fill="auto" w:val="clear"/>
+            <w:tcMar>
+              <w:top w:w="100.0" w:type="dxa"/>
+              <w:left w:w="100.0" w:type="dxa"/>
+              <w:bottom w:w="100.0" w:type="dxa"/>
+              <w:right w:w="100.0" w:type="dxa"/>
+            </w:tcMar>
+            <w:vAlign w:val="top"/>
+          </w:tcPr>
+          <w:p>
+            <w:pPr>
+              <w:widowControl w:val="0"/>
+              <w:spacing w:line="240" w:lineRule="auto"/>
+              <w:rPr>
+                <w:sz w:val="24"/>
+                <w:szCs w:val="24"/>
+              </w:rPr>
+            </w:pPr>
+            <w:r>
+              <w:rPr>
+                <w:sz w:val="24"/>
+                <w:szCs w:val="24"/>
+                <w:rtl w:val="0"/>
+              </w:rPr>
+              <w:t xml:space="preserve">Heap Sort</w:t>
+            </w:r>
+          </w:p>
+        </w:tc>
+        <w:tc>
+          <w:tcPr>
+            <w:shd w:fill="auto" w:val="clear"/>
+            <w:tcMar>
+              <w:top w:w="100.0" w:type="dxa"/>
+              <w:left w:w="100.0" w:type="dxa"/>
+              <w:bottom w:w="100.0" w:type="dxa"/>
+              <w:right w:w="100.0" w:type="dxa"/>
+            </w:tcMar>
+            <w:vAlign w:val="top"/>
+          </w:tcPr>
+          <w:p>
+            <w:pPr>
+              <w:widowControl w:val="0"/>
+              <w:spacing w:line="240" w:lineRule="auto"/>
+              <w:rPr>
+                <w:sz w:val="24"/>
+                <w:szCs w:val="24"/>
+              </w:rPr>
+            </w:pPr>
+            <w:r>
+              <w:rPr>
+                <w:sz w:val="24"/>
+                <w:szCs w:val="24"/>
+                <w:rtl w:val="0"/>
+              </w:rPr>
+              <w:t xml:space="preserve">103</w:t>
+            </w:r>
+          </w:p>
+        </w:tc>
+      </w:tr>
+      <w:tr>
+        <w:trPr>
+          <w:cantSplit w:val="0"/>
+          <w:tblHeader w:val="0"/>
+        </w:trPr>
+        <w:tc>
+          <w:tcPr>
+            <w:shd w:fill="auto" w:val="clear"/>
+            <w:tcMar>
+              <w:top w:w="100.0" w:type="dxa"/>
+              <w:left w:w="100.0" w:type="dxa"/>
+              <w:bottom w:w="100.0" w:type="dxa"/>
+              <w:right w:w="100.0" w:type="dxa"/>
+            </w:tcMar>
+            <w:vAlign w:val="top"/>
+          </w:tcPr>
+          <w:p>
+            <w:pPr>
+              <w:rPr>
+                <w:sz w:val="24"/>
+                <w:szCs w:val="24"/>
+              </w:rPr>
+            </w:pPr>
+            <w:r>
+              <w:rPr>
+                <w:sz w:val="30"/>
+                <w:szCs w:val="30"/>
+                <w:rtl w:val="0"/>
+              </w:rPr>
+              <w:t xml:space="preserve">insertsort </w:t>
+            </w:r>
+            <w:r>
+              <w:rPr>
+                <w:rtl w:val="0"/>
+              </w:rPr>
+            </w:r>
+          </w:p>
+        </w:tc>
+        <w:tc>
+          <w:tcPr>
+            <w:shd w:fill="auto" w:val="clear"/>
+            <w:tcMar>
+              <w:top w:w="100.0" w:type="dxa"/>
+              <w:left w:w="100.0" w:type="dxa"/>
+              <w:bottom w:w="100.0" w:type="dxa"/>
+              <w:right w:w="100.0" w:type="dxa"/>
+            </w:tcMar>
+            <w:vAlign w:val="top"/>
+          </w:tcPr>
+          <w:p>
+            <w:pPr>
+              <w:widowControl w:val="0"/>
+              <w:spacing w:line="240" w:lineRule="auto"/>
+              <w:rPr>
+                <w:sz w:val="24"/>
+                <w:szCs w:val="24"/>
+              </w:rPr>
+            </w:pPr>
+            <w:r>
+              <w:rPr>
+                <w:sz w:val="24"/>
+                <w:szCs w:val="24"/>
+                <w:rtl w:val="0"/>
+              </w:rPr>
+              <w:t xml:space="preserve">16</w:t>
+            </w:r>
+          </w:p>
+        </w:tc>
+      </w:tr>
+      <w:tr>
+        <w:trPr>
+          <w:cantSplit w:val="0"/>
+          <w:tblHeader w:val="0"/>
+        </w:trPr>
+        <w:tc>
+          <w:tcPr>
+            <w:shd w:fill="auto" w:val="clear"/>
+            <w:tcMar>
+              <w:top w:w="100.0" w:type="dxa"/>
+              <w:left w:w="100.0" w:type="dxa"/>
+              <w:bottom w:w="100.0" w:type="dxa"/>
+              <w:right w:w="100.0" w:type="dxa"/>
+            </w:tcMar>
+            <w:vAlign w:val="top"/>
+          </w:tcPr>
+          <w:p>
+            <w:pPr>
+              <w:widowControl w:val="0"/>
+              <w:spacing w:line="240" w:lineRule="auto"/>
+              <w:rPr>
+                <w:sz w:val="24"/>
+                <w:szCs w:val="24"/>
+              </w:rPr>
+            </w:pPr>
+            <w:r>
+              <w:rPr>
+                <w:sz w:val="24"/>
+                <w:szCs w:val="24"/>
+                <w:rtl w:val="0"/>
+              </w:rPr>
+              <w:t xml:space="preserve">merge short</w:t>
+            </w:r>
+          </w:p>
+        </w:tc>
+        <w:tc>
+          <w:tcPr>
+            <w:shd w:fill="auto" w:val="clear"/>
+            <w:tcMar>
+              <w:top w:w="100.0" w:type="dxa"/>
+              <w:left w:w="100.0" w:type="dxa"/>
+              <w:bottom w:w="100.0" w:type="dxa"/>
+              <w:right w:w="100.0" w:type="dxa"/>
+            </w:tcMar>
+            <w:vAlign w:val="top"/>
+          </w:tcPr>
+          <w:p>
+            <w:pPr>
+              <w:widowControl w:val="0"/>
+              <w:spacing w:line="240" w:lineRule="auto"/>
+              <w:rPr>
+                <w:sz w:val="24"/>
+                <w:szCs w:val="24"/>
+              </w:rPr>
+            </w:pPr>
+            <w:r>
+              <w:rPr>
+                <w:sz w:val="24"/>
+                <w:szCs w:val="24"/>
+                <w:rtl w:val="0"/>
+              </w:rPr>
+              <w:t xml:space="preserve">16</w:t>
+            </w:r>
+          </w:p>
+        </w:tc>
+      </w:tr>
+    </w:tbl>
+    <w:p>
+      <w:pPr>
+        <w:rPr/>
+      </w:pPr>
+      <w:r>
+        <w:rPr>
+          <w:rtl w:val="0"/>
+        </w:rPr>
+      </w:r>
+    </w:p>
+    <w:p>
+      <w:pPr>
+        <w:rPr/>
+      </w:pPr>
       <w:r>
         <w:rPr>
           <w:rtl w:val="0"/>
@@ -1203,106 +2505,531 @@
     </w:p>
     <w:p>
       <w:pPr>
-        <w:rPr>
-          <w:sz w:val="28"/>
-          <w:szCs w:val="28"/>
-        </w:rPr>
-      </w:pPr>
-      <w:r>
-        <w:rPr>
-          <w:rtl w:val="0"/>
-        </w:rPr>
-      </w:r>
-    </w:p>
-    <w:p>
-      <w:pPr>
-        <w:rPr>
-          <w:sz w:val="28"/>
-          <w:szCs w:val="28"/>
-        </w:rPr>
-      </w:pPr>
-      <w:r>
-        <w:rPr>
-          <w:sz w:val="28"/>
-          <w:szCs w:val="28"/>
-          <w:rtl w:val="0"/>
-        </w:rPr>
-        <w:t xml:space="preserve">bubblesort -&gt;30 movimentos</w:t>
-      </w:r>
-    </w:p>
-    <w:p>
-      <w:pPr>
-        <w:rPr>
-          <w:sz w:val="28"/>
-          <w:szCs w:val="28"/>
-        </w:rPr>
-      </w:pPr>
-      <w:r>
-        <w:rPr>
-          <w:rtl w:val="0"/>
-        </w:rPr>
-      </w:r>
-    </w:p>
-    <w:p>
-      <w:pPr>
-        <w:rPr>
-          <w:sz w:val="28"/>
-          <w:szCs w:val="28"/>
-        </w:rPr>
-      </w:pPr>
-      <w:r>
-        <w:rPr>
-          <w:sz w:val="28"/>
-          <w:szCs w:val="28"/>
-          <w:rtl w:val="0"/>
-        </w:rPr>
-        <w:t xml:space="preserve">selectsort -&gt; 10 movimentos</w:t>
-      </w:r>
-    </w:p>
-    <w:p>
-      <w:pPr>
-        <w:rPr>
-          <w:sz w:val="28"/>
-          <w:szCs w:val="28"/>
-        </w:rPr>
-      </w:pPr>
-      <w:r>
-        <w:rPr>
-          <w:sz w:val="28"/>
-          <w:szCs w:val="28"/>
-          <w:rtl w:val="0"/>
-        </w:rPr>
-        <w:t xml:space="preserve">mergesort -&gt; 16 movimentos</w:t>
-      </w:r>
-    </w:p>
-    <w:p>
-      <w:pPr>
-        <w:rPr>
-          <w:sz w:val="28"/>
-          <w:szCs w:val="28"/>
-        </w:rPr>
-      </w:pPr>
-      <w:r>
-        <w:rPr>
-          <w:sz w:val="28"/>
-          <w:szCs w:val="28"/>
-          <w:rtl w:val="0"/>
-        </w:rPr>
-        <w:t xml:space="preserve">quicksort -&gt;10 movimentos</w:t>
-      </w:r>
-    </w:p>
-    <w:p>
-      <w:pPr>
-        <w:rPr/>
-      </w:pPr>
-      <w:r>
-        <w:rPr>
-          <w:sz w:val="28"/>
-          <w:szCs w:val="28"/>
-          <w:rtl w:val="0"/>
-        </w:rPr>
-        <w:t xml:space="preserve">insertsort -&gt;</w:t>
-      </w:r>
+        <w:rPr/>
+      </w:pPr>
+      <w:r>
+        <w:rPr>
+          <w:rtl w:val="0"/>
+        </w:rPr>
+      </w:r>
+    </w:p>
+    <w:p>
+      <w:pPr>
+        <w:rPr/>
+      </w:pPr>
+      <w:r>
+        <w:rPr>
+          <w:rtl w:val="0"/>
+        </w:rPr>
+      </w:r>
+    </w:p>
+    <w:tbl>
+      <w:tblPr>
+        <w:tblStyle w:val="Table3"/>
+        <w:tblW w:w="9029.0" w:type="dxa"/>
+        <w:jc w:val="left"/>
+        <w:tblInd w:w="100.0" w:type="pct"/>
+        <w:tblBorders>
+          <w:top w:color="000000" w:space="0" w:sz="8" w:val="single"/>
+          <w:left w:color="000000" w:space="0" w:sz="8" w:val="single"/>
+          <w:bottom w:color="000000" w:space="0" w:sz="8" w:val="single"/>
+          <w:right w:color="000000" w:space="0" w:sz="8" w:val="single"/>
+          <w:insideH w:color="000000" w:space="0" w:sz="8" w:val="single"/>
+          <w:insideV w:color="000000" w:space="0" w:sz="8" w:val="single"/>
+        </w:tblBorders>
+        <w:tblLayout w:type="fixed"/>
+        <w:tblLook w:val="0600"/>
+      </w:tblPr>
+      <w:tblGrid>
+        <w:gridCol w:w="4514.5"/>
+        <w:gridCol w:w="4514.5"/>
+        <w:tblGridChange w:id="0">
+          <w:tblGrid>
+            <w:gridCol w:w="4514.5"/>
+            <w:gridCol w:w="4514.5"/>
+          </w:tblGrid>
+        </w:tblGridChange>
+      </w:tblGrid>
+      <w:tr>
+        <w:trPr>
+          <w:cantSplit w:val="0"/>
+          <w:tblHeader w:val="0"/>
+        </w:trPr>
+        <w:tc>
+          <w:tcPr>
+            <w:shd w:fill="auto" w:val="clear"/>
+            <w:tcMar>
+              <w:top w:w="100.0" w:type="dxa"/>
+              <w:left w:w="100.0" w:type="dxa"/>
+              <w:bottom w:w="100.0" w:type="dxa"/>
+              <w:right w:w="100.0" w:type="dxa"/>
+            </w:tcMar>
+            <w:vAlign w:val="top"/>
+          </w:tcPr>
+          <w:p>
+            <w:pPr>
+              <w:widowControl w:val="0"/>
+              <w:spacing w:line="240" w:lineRule="auto"/>
+              <w:rPr>
+                <w:sz w:val="24"/>
+                <w:szCs w:val="24"/>
+              </w:rPr>
+            </w:pPr>
+            <w:r>
+              <w:rPr>
+                <w:sz w:val="24"/>
+                <w:szCs w:val="24"/>
+                <w:rtl w:val="0"/>
+              </w:rPr>
+              <w:t xml:space="preserve">Método de ordenação</w:t>
+            </w:r>
+          </w:p>
+        </w:tc>
+        <w:tc>
+          <w:tcPr>
+            <w:shd w:fill="auto" w:val="clear"/>
+            <w:tcMar>
+              <w:top w:w="100.0" w:type="dxa"/>
+              <w:left w:w="100.0" w:type="dxa"/>
+              <w:bottom w:w="100.0" w:type="dxa"/>
+              <w:right w:w="100.0" w:type="dxa"/>
+            </w:tcMar>
+            <w:vAlign w:val="top"/>
+          </w:tcPr>
+          <w:p>
+            <w:pPr>
+              <w:widowControl w:val="0"/>
+              <w:spacing w:line="240" w:lineRule="auto"/>
+              <w:rPr>
+                <w:sz w:val="24"/>
+                <w:szCs w:val="24"/>
+              </w:rPr>
+            </w:pPr>
+            <w:r>
+              <w:rPr>
+                <w:sz w:val="24"/>
+                <w:szCs w:val="24"/>
+                <w:rtl w:val="0"/>
+              </w:rPr>
+              <w:t xml:space="preserve">Complexidade Temporal</w:t>
+            </w:r>
+          </w:p>
+        </w:tc>
+      </w:tr>
+      <w:tr>
+        <w:trPr>
+          <w:cantSplit w:val="0"/>
+          <w:tblHeader w:val="0"/>
+        </w:trPr>
+        <w:tc>
+          <w:tcPr>
+            <w:shd w:fill="auto" w:val="clear"/>
+            <w:tcMar>
+              <w:top w:w="100.0" w:type="dxa"/>
+              <w:left w:w="100.0" w:type="dxa"/>
+              <w:bottom w:w="100.0" w:type="dxa"/>
+              <w:right w:w="100.0" w:type="dxa"/>
+            </w:tcMar>
+            <w:vAlign w:val="top"/>
+          </w:tcPr>
+          <w:p>
+            <w:pPr>
+              <w:widowControl w:val="0"/>
+              <w:spacing w:line="240" w:lineRule="auto"/>
+              <w:rPr>
+                <w:sz w:val="24"/>
+                <w:szCs w:val="24"/>
+              </w:rPr>
+            </w:pPr>
+            <w:r>
+              <w:rPr>
+                <w:sz w:val="24"/>
+                <w:szCs w:val="24"/>
+                <w:rtl w:val="0"/>
+              </w:rPr>
+              <w:t xml:space="preserve">Bubble Sort</w:t>
+            </w:r>
+          </w:p>
+        </w:tc>
+        <w:tc>
+          <w:tcPr>
+            <w:shd w:fill="auto" w:val="clear"/>
+            <w:tcMar>
+              <w:top w:w="100.0" w:type="dxa"/>
+              <w:left w:w="100.0" w:type="dxa"/>
+              <w:bottom w:w="100.0" w:type="dxa"/>
+              <w:right w:w="100.0" w:type="dxa"/>
+            </w:tcMar>
+            <w:vAlign w:val="top"/>
+          </w:tcPr>
+          <w:p>
+            <w:pPr>
+              <w:widowControl w:val="0"/>
+              <w:spacing w:line="240" w:lineRule="auto"/>
+              <w:rPr>
+                <w:sz w:val="24"/>
+                <w:szCs w:val="24"/>
+              </w:rPr>
+            </w:pPr>
+            <w:r>
+              <w:rPr>
+                <w:sz w:val="24"/>
+                <w:szCs w:val="24"/>
+                <w:rtl w:val="0"/>
+              </w:rPr>
+              <w:t xml:space="preserve">30</w:t>
+            </w:r>
+          </w:p>
+        </w:tc>
+      </w:tr>
+      <w:tr>
+        <w:trPr>
+          <w:cantSplit w:val="0"/>
+          <w:tblHeader w:val="0"/>
+        </w:trPr>
+        <w:tc>
+          <w:tcPr>
+            <w:shd w:fill="auto" w:val="clear"/>
+            <w:tcMar>
+              <w:top w:w="100.0" w:type="dxa"/>
+              <w:left w:w="100.0" w:type="dxa"/>
+              <w:bottom w:w="100.0" w:type="dxa"/>
+              <w:right w:w="100.0" w:type="dxa"/>
+            </w:tcMar>
+            <w:vAlign w:val="top"/>
+          </w:tcPr>
+          <w:p>
+            <w:pPr>
+              <w:widowControl w:val="0"/>
+              <w:spacing w:line="240" w:lineRule="auto"/>
+              <w:rPr>
+                <w:sz w:val="24"/>
+                <w:szCs w:val="24"/>
+              </w:rPr>
+            </w:pPr>
+            <w:r>
+              <w:rPr>
+                <w:sz w:val="24"/>
+                <w:szCs w:val="24"/>
+                <w:rtl w:val="0"/>
+              </w:rPr>
+              <w:t xml:space="preserve">Quick Sort</w:t>
+            </w:r>
+          </w:p>
+        </w:tc>
+        <w:tc>
+          <w:tcPr>
+            <w:shd w:fill="auto" w:val="clear"/>
+            <w:tcMar>
+              <w:top w:w="100.0" w:type="dxa"/>
+              <w:left w:w="100.0" w:type="dxa"/>
+              <w:bottom w:w="100.0" w:type="dxa"/>
+              <w:right w:w="100.0" w:type="dxa"/>
+            </w:tcMar>
+            <w:vAlign w:val="top"/>
+          </w:tcPr>
+          <w:p>
+            <w:pPr>
+              <w:widowControl w:val="0"/>
+              <w:spacing w:line="240" w:lineRule="auto"/>
+              <w:rPr>
+                <w:sz w:val="24"/>
+                <w:szCs w:val="24"/>
+              </w:rPr>
+            </w:pPr>
+            <w:r>
+              <w:rPr>
+                <w:sz w:val="24"/>
+                <w:szCs w:val="24"/>
+                <w:rtl w:val="0"/>
+              </w:rPr>
+              <w:t xml:space="preserve">14</w:t>
+            </w:r>
+          </w:p>
+        </w:tc>
+      </w:tr>
+      <w:tr>
+        <w:trPr>
+          <w:cantSplit w:val="0"/>
+          <w:tblHeader w:val="0"/>
+        </w:trPr>
+        <w:tc>
+          <w:tcPr>
+            <w:shd w:fill="auto" w:val="clear"/>
+            <w:tcMar>
+              <w:top w:w="100.0" w:type="dxa"/>
+              <w:left w:w="100.0" w:type="dxa"/>
+              <w:bottom w:w="100.0" w:type="dxa"/>
+              <w:right w:w="100.0" w:type="dxa"/>
+            </w:tcMar>
+            <w:vAlign w:val="top"/>
+          </w:tcPr>
+          <w:p>
+            <w:pPr>
+              <w:widowControl w:val="0"/>
+              <w:spacing w:line="240" w:lineRule="auto"/>
+              <w:rPr>
+                <w:sz w:val="24"/>
+                <w:szCs w:val="24"/>
+              </w:rPr>
+            </w:pPr>
+            <w:r>
+              <w:rPr>
+                <w:sz w:val="24"/>
+                <w:szCs w:val="24"/>
+                <w:rtl w:val="0"/>
+              </w:rPr>
+              <w:t xml:space="preserve">Selection Sort</w:t>
+            </w:r>
+          </w:p>
+        </w:tc>
+        <w:tc>
+          <w:tcPr>
+            <w:shd w:fill="auto" w:val="clear"/>
+            <w:tcMar>
+              <w:top w:w="100.0" w:type="dxa"/>
+              <w:left w:w="100.0" w:type="dxa"/>
+              <w:bottom w:w="100.0" w:type="dxa"/>
+              <w:right w:w="100.0" w:type="dxa"/>
+            </w:tcMar>
+            <w:vAlign w:val="top"/>
+          </w:tcPr>
+          <w:p>
+            <w:pPr>
+              <w:widowControl w:val="0"/>
+              <w:spacing w:line="240" w:lineRule="auto"/>
+              <w:rPr>
+                <w:sz w:val="24"/>
+                <w:szCs w:val="24"/>
+              </w:rPr>
+            </w:pPr>
+            <w:r>
+              <w:rPr>
+                <w:sz w:val="24"/>
+                <w:szCs w:val="24"/>
+                <w:rtl w:val="0"/>
+              </w:rPr>
+              <w:t xml:space="preserve">10</w:t>
+            </w:r>
+          </w:p>
+        </w:tc>
+      </w:tr>
+      <w:tr>
+        <w:trPr>
+          <w:cantSplit w:val="0"/>
+          <w:tblHeader w:val="0"/>
+        </w:trPr>
+        <w:tc>
+          <w:tcPr>
+            <w:shd w:fill="auto" w:val="clear"/>
+            <w:tcMar>
+              <w:top w:w="100.0" w:type="dxa"/>
+              <w:left w:w="100.0" w:type="dxa"/>
+              <w:bottom w:w="100.0" w:type="dxa"/>
+              <w:right w:w="100.0" w:type="dxa"/>
+            </w:tcMar>
+            <w:vAlign w:val="top"/>
+          </w:tcPr>
+          <w:p>
+            <w:pPr>
+              <w:widowControl w:val="0"/>
+              <w:spacing w:line="240" w:lineRule="auto"/>
+              <w:rPr>
+                <w:sz w:val="24"/>
+                <w:szCs w:val="24"/>
+              </w:rPr>
+            </w:pPr>
+            <w:r>
+              <w:rPr>
+                <w:sz w:val="24"/>
+                <w:szCs w:val="24"/>
+                <w:rtl w:val="0"/>
+              </w:rPr>
+              <w:t xml:space="preserve">Heap Sort</w:t>
+            </w:r>
+          </w:p>
+        </w:tc>
+        <w:tc>
+          <w:tcPr>
+            <w:shd w:fill="auto" w:val="clear"/>
+            <w:tcMar>
+              <w:top w:w="100.0" w:type="dxa"/>
+              <w:left w:w="100.0" w:type="dxa"/>
+              <w:bottom w:w="100.0" w:type="dxa"/>
+              <w:right w:w="100.0" w:type="dxa"/>
+            </w:tcMar>
+            <w:vAlign w:val="top"/>
+          </w:tcPr>
+          <w:p>
+            <w:pPr>
+              <w:widowControl w:val="0"/>
+              <w:spacing w:line="240" w:lineRule="auto"/>
+              <w:rPr>
+                <w:sz w:val="24"/>
+                <w:szCs w:val="24"/>
+              </w:rPr>
+            </w:pPr>
+            <w:r>
+              <w:rPr>
+                <w:sz w:val="24"/>
+                <w:szCs w:val="24"/>
+                <w:rtl w:val="0"/>
+              </w:rPr>
+              <w:t xml:space="preserve">103</w:t>
+            </w:r>
+          </w:p>
+        </w:tc>
+      </w:tr>
+      <w:tr>
+        <w:trPr>
+          <w:cantSplit w:val="0"/>
+          <w:tblHeader w:val="0"/>
+        </w:trPr>
+        <w:tc>
+          <w:tcPr>
+            <w:shd w:fill="auto" w:val="clear"/>
+            <w:tcMar>
+              <w:top w:w="100.0" w:type="dxa"/>
+              <w:left w:w="100.0" w:type="dxa"/>
+              <w:bottom w:w="100.0" w:type="dxa"/>
+              <w:right w:w="100.0" w:type="dxa"/>
+            </w:tcMar>
+            <w:vAlign w:val="top"/>
+          </w:tcPr>
+          <w:p>
+            <w:pPr>
+              <w:rPr>
+                <w:sz w:val="24"/>
+                <w:szCs w:val="24"/>
+              </w:rPr>
+            </w:pPr>
+            <w:r>
+              <w:rPr>
+                <w:sz w:val="30"/>
+                <w:szCs w:val="30"/>
+                <w:rtl w:val="0"/>
+              </w:rPr>
+              <w:t xml:space="preserve">insertsort </w:t>
+            </w:r>
+            <w:r>
+              <w:rPr>
+                <w:rtl w:val="0"/>
+              </w:rPr>
+            </w:r>
+          </w:p>
+        </w:tc>
+        <w:tc>
+          <w:tcPr>
+            <w:shd w:fill="auto" w:val="clear"/>
+            <w:tcMar>
+              <w:top w:w="100.0" w:type="dxa"/>
+              <w:left w:w="100.0" w:type="dxa"/>
+              <w:bottom w:w="100.0" w:type="dxa"/>
+              <w:right w:w="100.0" w:type="dxa"/>
+            </w:tcMar>
+            <w:vAlign w:val="top"/>
+          </w:tcPr>
+          <w:p>
+            <w:pPr>
+              <w:widowControl w:val="0"/>
+              <w:spacing w:line="240" w:lineRule="auto"/>
+              <w:rPr>
+                <w:sz w:val="24"/>
+                <w:szCs w:val="24"/>
+              </w:rPr>
+            </w:pPr>
+            <w:r>
+              <w:rPr>
+                <w:sz w:val="24"/>
+                <w:szCs w:val="24"/>
+                <w:rtl w:val="0"/>
+              </w:rPr>
+              <w:t xml:space="preserve">16</w:t>
+            </w:r>
+          </w:p>
+        </w:tc>
+      </w:tr>
+      <w:tr>
+        <w:trPr>
+          <w:cantSplit w:val="0"/>
+          <w:tblHeader w:val="0"/>
+        </w:trPr>
+        <w:tc>
+          <w:tcPr>
+            <w:shd w:fill="auto" w:val="clear"/>
+            <w:tcMar>
+              <w:top w:w="100.0" w:type="dxa"/>
+              <w:left w:w="100.0" w:type="dxa"/>
+              <w:bottom w:w="100.0" w:type="dxa"/>
+              <w:right w:w="100.0" w:type="dxa"/>
+            </w:tcMar>
+            <w:vAlign w:val="top"/>
+          </w:tcPr>
+          <w:p>
+            <w:pPr>
+              <w:widowControl w:val="0"/>
+              <w:spacing w:line="240" w:lineRule="auto"/>
+              <w:rPr>
+                <w:sz w:val="24"/>
+                <w:szCs w:val="24"/>
+              </w:rPr>
+            </w:pPr>
+            <w:r>
+              <w:rPr>
+                <w:sz w:val="24"/>
+                <w:szCs w:val="24"/>
+                <w:rtl w:val="0"/>
+              </w:rPr>
+              <w:t xml:space="preserve">merge short</w:t>
+            </w:r>
+          </w:p>
+        </w:tc>
+        <w:tc>
+          <w:tcPr>
+            <w:shd w:fill="auto" w:val="clear"/>
+            <w:tcMar>
+              <w:top w:w="100.0" w:type="dxa"/>
+              <w:left w:w="100.0" w:type="dxa"/>
+              <w:bottom w:w="100.0" w:type="dxa"/>
+              <w:right w:w="100.0" w:type="dxa"/>
+            </w:tcMar>
+            <w:vAlign w:val="top"/>
+          </w:tcPr>
+          <w:p>
+            <w:pPr>
+              <w:widowControl w:val="0"/>
+              <w:spacing w:line="240" w:lineRule="auto"/>
+              <w:rPr>
+                <w:sz w:val="24"/>
+                <w:szCs w:val="24"/>
+              </w:rPr>
+            </w:pPr>
+            <w:r>
+              <w:rPr>
+                <w:sz w:val="24"/>
+                <w:szCs w:val="24"/>
+                <w:rtl w:val="0"/>
+              </w:rPr>
+              <w:t xml:space="preserve">16</w:t>
+            </w:r>
+          </w:p>
+        </w:tc>
+      </w:tr>
+    </w:tbl>
+    <w:p>
+      <w:pPr>
+        <w:rPr/>
+      </w:pPr>
+      <w:r>
+        <w:rPr>
+          <w:rtl w:val="0"/>
+        </w:rPr>
+      </w:r>
+    </w:p>
+    <w:p>
+      <w:pPr>
+        <w:rPr/>
+      </w:pPr>
       <w:r>
         <w:rPr>
           <w:rtl w:val="0"/>
@@ -1326,87 +3053,535 @@
     </w:p>
     <w:p>
       <w:pPr>
-        <w:rPr>
-          <w:sz w:val="28"/>
-          <w:szCs w:val="28"/>
-        </w:rPr>
-      </w:pPr>
-      <w:r>
-        <w:rPr>
-          <w:sz w:val="28"/>
-          <w:szCs w:val="28"/>
-          <w:rtl w:val="0"/>
-        </w:rPr>
-        <w:t xml:space="preserve">bubblesort -&gt; 132 movimentos</w:t>
-      </w:r>
-    </w:p>
-    <w:p>
-      <w:pPr>
-        <w:rPr>
-          <w:sz w:val="28"/>
-          <w:szCs w:val="28"/>
-        </w:rPr>
-      </w:pPr>
-      <w:r>
-        <w:rPr>
-          <w:sz w:val="28"/>
-          <w:szCs w:val="28"/>
-          <w:rtl w:val="0"/>
-        </w:rPr>
-        <w:t xml:space="preserve">selectsort -&gt;55 movimentos</w:t>
-      </w:r>
-    </w:p>
-    <w:p>
-      <w:pPr>
-        <w:rPr>
-          <w:sz w:val="28"/>
-          <w:szCs w:val="28"/>
-        </w:rPr>
-      </w:pPr>
-      <w:r>
-        <w:rPr>
-          <w:sz w:val="28"/>
-          <w:szCs w:val="28"/>
-          <w:rtl w:val="0"/>
-        </w:rPr>
-        <w:t xml:space="preserve">mergesort -&gt;44 movimentos</w:t>
-        <w:tab/>
-        <w:tab/>
-        <w:tab/>
-        <w:tab/>
-        <w:tab/>
-        <w:tab/>
-        <w:tab/>
-      </w:r>
-    </w:p>
-    <w:p>
-      <w:pPr>
-        <w:rPr>
-          <w:sz w:val="28"/>
-          <w:szCs w:val="28"/>
-        </w:rPr>
-      </w:pPr>
-      <w:r>
-        <w:rPr>
-          <w:sz w:val="28"/>
-          <w:szCs w:val="28"/>
-          <w:rtl w:val="0"/>
-        </w:rPr>
-        <w:t xml:space="preserve">quicksort -&gt;28 movimentos</w:t>
-      </w:r>
-    </w:p>
-    <w:p>
-      <w:pPr>
-        <w:rPr/>
-      </w:pPr>
-      <w:r>
-        <w:rPr>
-          <w:sz w:val="28"/>
-          <w:szCs w:val="28"/>
-          <w:rtl w:val="0"/>
-        </w:rPr>
-        <w:t xml:space="preserve">insertsort -&gt;</w:t>
-      </w:r>
+        <w:rPr/>
+      </w:pPr>
+      <w:r>
+        <w:rPr>
+          <w:rtl w:val="0"/>
+        </w:rPr>
+      </w:r>
+    </w:p>
+    <w:p>
+      <w:pPr>
+        <w:rPr/>
+      </w:pPr>
+      <w:r>
+        <w:rPr>
+          <w:rtl w:val="0"/>
+        </w:rPr>
+      </w:r>
+    </w:p>
+    <w:tbl>
+      <w:tblPr>
+        <w:tblStyle w:val="Table4"/>
+        <w:tblW w:w="8835.0" w:type="dxa"/>
+        <w:jc w:val="left"/>
+        <w:tblInd w:w="100.0" w:type="pct"/>
+        <w:tblBorders>
+          <w:top w:color="000000" w:space="0" w:sz="8" w:val="single"/>
+          <w:left w:color="000000" w:space="0" w:sz="8" w:val="single"/>
+          <w:bottom w:color="000000" w:space="0" w:sz="8" w:val="single"/>
+          <w:right w:color="000000" w:space="0" w:sz="8" w:val="single"/>
+          <w:insideH w:color="000000" w:space="0" w:sz="8" w:val="single"/>
+          <w:insideV w:color="000000" w:space="0" w:sz="8" w:val="single"/>
+        </w:tblBorders>
+        <w:tblLayout w:type="fixed"/>
+        <w:tblLook w:val="0600"/>
+      </w:tblPr>
+      <w:tblGrid>
+        <w:gridCol w:w="4500"/>
+        <w:gridCol w:w="4335"/>
+        <w:tblGridChange w:id="0">
+          <w:tblGrid>
+            <w:gridCol w:w="4500"/>
+            <w:gridCol w:w="4335"/>
+          </w:tblGrid>
+        </w:tblGridChange>
+      </w:tblGrid>
+      <w:tr>
+        <w:trPr>
+          <w:cantSplit w:val="0"/>
+          <w:tblHeader w:val="0"/>
+        </w:trPr>
+        <w:tc>
+          <w:tcPr>
+            <w:shd w:fill="auto" w:val="clear"/>
+            <w:tcMar>
+              <w:top w:w="100.0" w:type="dxa"/>
+              <w:left w:w="100.0" w:type="dxa"/>
+              <w:bottom w:w="100.0" w:type="dxa"/>
+              <w:right w:w="100.0" w:type="dxa"/>
+            </w:tcMar>
+            <w:vAlign w:val="top"/>
+          </w:tcPr>
+          <w:p>
+            <w:pPr>
+              <w:widowControl w:val="0"/>
+              <w:spacing w:line="240" w:lineRule="auto"/>
+              <w:rPr>
+                <w:sz w:val="24"/>
+                <w:szCs w:val="24"/>
+              </w:rPr>
+            </w:pPr>
+            <w:r>
+              <w:rPr>
+                <w:sz w:val="24"/>
+                <w:szCs w:val="24"/>
+                <w:rtl w:val="0"/>
+              </w:rPr>
+              <w:t xml:space="preserve">Método de ordenação</w:t>
+            </w:r>
+          </w:p>
+        </w:tc>
+        <w:tc>
+          <w:tcPr>
+            <w:shd w:fill="auto" w:val="clear"/>
+            <w:tcMar>
+              <w:top w:w="100.0" w:type="dxa"/>
+              <w:left w:w="100.0" w:type="dxa"/>
+              <w:bottom w:w="100.0" w:type="dxa"/>
+              <w:right w:w="100.0" w:type="dxa"/>
+            </w:tcMar>
+            <w:vAlign w:val="top"/>
+          </w:tcPr>
+          <w:p>
+            <w:pPr>
+              <w:rPr>
+                <w:sz w:val="24"/>
+                <w:szCs w:val="24"/>
+              </w:rPr>
+            </w:pPr>
+            <w:r>
+              <w:rPr>
+                <w:rtl w:val="0"/>
+              </w:rPr>
+              <w:t xml:space="preserve">Comparações</w:t>
+            </w:r>
+            <w:r>
+              <w:rPr>
+                <w:rtl w:val="0"/>
+              </w:rPr>
+            </w:r>
+          </w:p>
+        </w:tc>
+      </w:tr>
+      <w:tr>
+        <w:trPr>
+          <w:cantSplit w:val="0"/>
+          <w:tblHeader w:val="0"/>
+        </w:trPr>
+        <w:tc>
+          <w:tcPr>
+            <w:shd w:fill="auto" w:val="clear"/>
+            <w:tcMar>
+              <w:top w:w="100.0" w:type="dxa"/>
+              <w:left w:w="100.0" w:type="dxa"/>
+              <w:bottom w:w="100.0" w:type="dxa"/>
+              <w:right w:w="100.0" w:type="dxa"/>
+            </w:tcMar>
+            <w:vAlign w:val="top"/>
+          </w:tcPr>
+          <w:p>
+            <w:pPr>
+              <w:widowControl w:val="0"/>
+              <w:spacing w:line="240" w:lineRule="auto"/>
+              <w:rPr>
+                <w:sz w:val="24"/>
+                <w:szCs w:val="24"/>
+              </w:rPr>
+            </w:pPr>
+            <w:r>
+              <w:rPr>
+                <w:sz w:val="24"/>
+                <w:szCs w:val="24"/>
+                <w:rtl w:val="0"/>
+              </w:rPr>
+              <w:t xml:space="preserve">Bubble Sort</w:t>
+            </w:r>
+          </w:p>
+        </w:tc>
+        <w:tc>
+          <w:tcPr>
+            <w:shd w:fill="auto" w:val="clear"/>
+            <w:tcMar>
+              <w:top w:w="100.0" w:type="dxa"/>
+              <w:left w:w="100.0" w:type="dxa"/>
+              <w:bottom w:w="100.0" w:type="dxa"/>
+              <w:right w:w="100.0" w:type="dxa"/>
+            </w:tcMar>
+            <w:vAlign w:val="top"/>
+          </w:tcPr>
+          <w:p>
+            <w:pPr>
+              <w:widowControl w:val="0"/>
+              <w:spacing w:line="240" w:lineRule="auto"/>
+              <w:rPr>
+                <w:sz w:val="24"/>
+                <w:szCs w:val="24"/>
+              </w:rPr>
+            </w:pPr>
+            <w:r>
+              <w:rPr>
+                <w:sz w:val="24"/>
+                <w:szCs w:val="24"/>
+                <w:rtl w:val="0"/>
+              </w:rPr>
+              <w:t xml:space="preserve">132</w:t>
+            </w:r>
+          </w:p>
+        </w:tc>
+      </w:tr>
+      <w:tr>
+        <w:trPr>
+          <w:cantSplit w:val="0"/>
+          <w:tblHeader w:val="0"/>
+        </w:trPr>
+        <w:tc>
+          <w:tcPr>
+            <w:shd w:fill="auto" w:val="clear"/>
+            <w:tcMar>
+              <w:top w:w="100.0" w:type="dxa"/>
+              <w:left w:w="100.0" w:type="dxa"/>
+              <w:bottom w:w="100.0" w:type="dxa"/>
+              <w:right w:w="100.0" w:type="dxa"/>
+            </w:tcMar>
+            <w:vAlign w:val="top"/>
+          </w:tcPr>
+          <w:p>
+            <w:pPr>
+              <w:widowControl w:val="0"/>
+              <w:spacing w:line="240" w:lineRule="auto"/>
+              <w:rPr>
+                <w:sz w:val="24"/>
+                <w:szCs w:val="24"/>
+              </w:rPr>
+            </w:pPr>
+            <w:r>
+              <w:rPr>
+                <w:sz w:val="24"/>
+                <w:szCs w:val="24"/>
+                <w:rtl w:val="0"/>
+              </w:rPr>
+              <w:t xml:space="preserve">Quick Sort</w:t>
+            </w:r>
+          </w:p>
+        </w:tc>
+        <w:tc>
+          <w:tcPr>
+            <w:shd w:fill="auto" w:val="clear"/>
+            <w:tcMar>
+              <w:top w:w="100.0" w:type="dxa"/>
+              <w:left w:w="100.0" w:type="dxa"/>
+              <w:bottom w:w="100.0" w:type="dxa"/>
+              <w:right w:w="100.0" w:type="dxa"/>
+            </w:tcMar>
+            <w:vAlign w:val="top"/>
+          </w:tcPr>
+          <w:p>
+            <w:pPr>
+              <w:widowControl w:val="0"/>
+              <w:spacing w:line="240" w:lineRule="auto"/>
+              <w:rPr>
+                <w:sz w:val="24"/>
+                <w:szCs w:val="24"/>
+              </w:rPr>
+            </w:pPr>
+            <w:r>
+              <w:rPr>
+                <w:sz w:val="24"/>
+                <w:szCs w:val="24"/>
+                <w:rtl w:val="0"/>
+              </w:rPr>
+              <w:t xml:space="preserve">24</w:t>
+            </w:r>
+          </w:p>
+        </w:tc>
+      </w:tr>
+      <w:tr>
+        <w:trPr>
+          <w:cantSplit w:val="0"/>
+          <w:tblHeader w:val="0"/>
+        </w:trPr>
+        <w:tc>
+          <w:tcPr>
+            <w:shd w:fill="auto" w:val="clear"/>
+            <w:tcMar>
+              <w:top w:w="100.0" w:type="dxa"/>
+              <w:left w:w="100.0" w:type="dxa"/>
+              <w:bottom w:w="100.0" w:type="dxa"/>
+              <w:right w:w="100.0" w:type="dxa"/>
+            </w:tcMar>
+            <w:vAlign w:val="top"/>
+          </w:tcPr>
+          <w:p>
+            <w:pPr>
+              <w:widowControl w:val="0"/>
+              <w:spacing w:line="240" w:lineRule="auto"/>
+              <w:rPr>
+                <w:sz w:val="24"/>
+                <w:szCs w:val="24"/>
+              </w:rPr>
+            </w:pPr>
+            <w:r>
+              <w:rPr>
+                <w:sz w:val="24"/>
+                <w:szCs w:val="24"/>
+                <w:rtl w:val="0"/>
+              </w:rPr>
+              <w:t xml:space="preserve">Selection Sort</w:t>
+            </w:r>
+          </w:p>
+        </w:tc>
+        <w:tc>
+          <w:tcPr>
+            <w:shd w:fill="auto" w:val="clear"/>
+            <w:tcMar>
+              <w:top w:w="100.0" w:type="dxa"/>
+              <w:left w:w="100.0" w:type="dxa"/>
+              <w:bottom w:w="100.0" w:type="dxa"/>
+              <w:right w:w="100.0" w:type="dxa"/>
+            </w:tcMar>
+            <w:vAlign w:val="top"/>
+          </w:tcPr>
+          <w:p>
+            <w:pPr>
+              <w:widowControl w:val="0"/>
+              <w:spacing w:line="240" w:lineRule="auto"/>
+              <w:rPr>
+                <w:sz w:val="24"/>
+                <w:szCs w:val="24"/>
+              </w:rPr>
+            </w:pPr>
+            <w:r>
+              <w:rPr>
+                <w:sz w:val="24"/>
+                <w:szCs w:val="24"/>
+                <w:rtl w:val="0"/>
+              </w:rPr>
+              <w:t xml:space="preserve">55</w:t>
+            </w:r>
+          </w:p>
+        </w:tc>
+      </w:tr>
+      <w:tr>
+        <w:trPr>
+          <w:cantSplit w:val="0"/>
+          <w:tblHeader w:val="0"/>
+        </w:trPr>
+        <w:tc>
+          <w:tcPr>
+            <w:shd w:fill="auto" w:val="clear"/>
+            <w:tcMar>
+              <w:top w:w="100.0" w:type="dxa"/>
+              <w:left w:w="100.0" w:type="dxa"/>
+              <w:bottom w:w="100.0" w:type="dxa"/>
+              <w:right w:w="100.0" w:type="dxa"/>
+            </w:tcMar>
+            <w:vAlign w:val="top"/>
+          </w:tcPr>
+          <w:p>
+            <w:pPr>
+              <w:widowControl w:val="0"/>
+              <w:spacing w:line="240" w:lineRule="auto"/>
+              <w:rPr>
+                <w:sz w:val="24"/>
+                <w:szCs w:val="24"/>
+              </w:rPr>
+            </w:pPr>
+            <w:r>
+              <w:rPr>
+                <w:sz w:val="24"/>
+                <w:szCs w:val="24"/>
+                <w:rtl w:val="0"/>
+              </w:rPr>
+              <w:t xml:space="preserve">Heap Sort</w:t>
+            </w:r>
+          </w:p>
+        </w:tc>
+        <w:tc>
+          <w:tcPr>
+            <w:shd w:fill="auto" w:val="clear"/>
+            <w:tcMar>
+              <w:top w:w="100.0" w:type="dxa"/>
+              <w:left w:w="100.0" w:type="dxa"/>
+              <w:bottom w:w="100.0" w:type="dxa"/>
+              <w:right w:w="100.0" w:type="dxa"/>
+            </w:tcMar>
+            <w:vAlign w:val="top"/>
+          </w:tcPr>
+          <w:p>
+            <w:pPr>
+              <w:widowControl w:val="0"/>
+              <w:spacing w:line="240" w:lineRule="auto"/>
+              <w:rPr>
+                <w:sz w:val="24"/>
+                <w:szCs w:val="24"/>
+              </w:rPr>
+            </w:pPr>
+            <w:r>
+              <w:rPr>
+                <w:sz w:val="24"/>
+                <w:szCs w:val="24"/>
+                <w:rtl w:val="0"/>
+              </w:rPr>
+              <w:t xml:space="preserve">273</w:t>
+            </w:r>
+          </w:p>
+        </w:tc>
+      </w:tr>
+      <w:tr>
+        <w:trPr>
+          <w:cantSplit w:val="0"/>
+          <w:tblHeader w:val="0"/>
+        </w:trPr>
+        <w:tc>
+          <w:tcPr>
+            <w:shd w:fill="auto" w:val="clear"/>
+            <w:tcMar>
+              <w:top w:w="100.0" w:type="dxa"/>
+              <w:left w:w="100.0" w:type="dxa"/>
+              <w:bottom w:w="100.0" w:type="dxa"/>
+              <w:right w:w="100.0" w:type="dxa"/>
+            </w:tcMar>
+            <w:vAlign w:val="top"/>
+          </w:tcPr>
+          <w:p>
+            <w:pPr>
+              <w:rPr>
+                <w:sz w:val="24"/>
+                <w:szCs w:val="24"/>
+              </w:rPr>
+            </w:pPr>
+            <w:r>
+              <w:rPr>
+                <w:sz w:val="30"/>
+                <w:szCs w:val="30"/>
+                <w:rtl w:val="0"/>
+              </w:rPr>
+              <w:t xml:space="preserve">insertsort </w:t>
+            </w:r>
+            <w:r>
+              <w:rPr>
+                <w:rtl w:val="0"/>
+              </w:rPr>
+            </w:r>
+          </w:p>
+        </w:tc>
+        <w:tc>
+          <w:tcPr>
+            <w:shd w:fill="auto" w:val="clear"/>
+            <w:tcMar>
+              <w:top w:w="100.0" w:type="dxa"/>
+              <w:left w:w="100.0" w:type="dxa"/>
+              <w:bottom w:w="100.0" w:type="dxa"/>
+              <w:right w:w="100.0" w:type="dxa"/>
+            </w:tcMar>
+            <w:vAlign w:val="top"/>
+          </w:tcPr>
+          <w:p>
+            <w:pPr>
+              <w:widowControl w:val="0"/>
+              <w:spacing w:line="240" w:lineRule="auto"/>
+              <w:rPr>
+                <w:sz w:val="24"/>
+                <w:szCs w:val="24"/>
+              </w:rPr>
+            </w:pPr>
+            <w:r>
+              <w:rPr>
+                <w:sz w:val="24"/>
+                <w:szCs w:val="24"/>
+                <w:rtl w:val="0"/>
+              </w:rPr>
+              <w:t xml:space="preserve">45</w:t>
+            </w:r>
+          </w:p>
+        </w:tc>
+      </w:tr>
+      <w:tr>
+        <w:trPr>
+          <w:cantSplit w:val="0"/>
+          <w:tblHeader w:val="0"/>
+        </w:trPr>
+        <w:tc>
+          <w:tcPr>
+            <w:shd w:fill="auto" w:val="clear"/>
+            <w:tcMar>
+              <w:top w:w="100.0" w:type="dxa"/>
+              <w:left w:w="100.0" w:type="dxa"/>
+              <w:bottom w:w="100.0" w:type="dxa"/>
+              <w:right w:w="100.0" w:type="dxa"/>
+            </w:tcMar>
+            <w:vAlign w:val="top"/>
+          </w:tcPr>
+          <w:p>
+            <w:pPr>
+              <w:rPr>
+                <w:sz w:val="24"/>
+                <w:szCs w:val="24"/>
+              </w:rPr>
+            </w:pPr>
+            <w:r>
+              <w:rPr>
+                <w:sz w:val="28"/>
+                <w:szCs w:val="28"/>
+                <w:rtl w:val="0"/>
+              </w:rPr>
+              <w:t xml:space="preserve">mergesort</w:t>
+            </w:r>
+            <w:r>
+              <w:rPr>
+                <w:rtl w:val="0"/>
+              </w:rPr>
+            </w:r>
+          </w:p>
+        </w:tc>
+        <w:tc>
+          <w:tcPr>
+            <w:shd w:fill="auto" w:val="clear"/>
+            <w:tcMar>
+              <w:top w:w="100.0" w:type="dxa"/>
+              <w:left w:w="100.0" w:type="dxa"/>
+              <w:bottom w:w="100.0" w:type="dxa"/>
+              <w:right w:w="100.0" w:type="dxa"/>
+            </w:tcMar>
+            <w:vAlign w:val="top"/>
+          </w:tcPr>
+          <w:p>
+            <w:pPr>
+              <w:widowControl w:val="0"/>
+              <w:spacing w:line="240" w:lineRule="auto"/>
+              <w:rPr>
+                <w:sz w:val="24"/>
+                <w:szCs w:val="24"/>
+              </w:rPr>
+            </w:pPr>
+            <w:r>
+              <w:rPr>
+                <w:sz w:val="24"/>
+                <w:szCs w:val="24"/>
+                <w:rtl w:val="0"/>
+              </w:rPr>
+              <w:t xml:space="preserve">44</w:t>
+            </w:r>
+          </w:p>
+        </w:tc>
+      </w:tr>
+    </w:tbl>
+    <w:p>
+      <w:pPr>
+        <w:rPr/>
+      </w:pPr>
+      <w:r>
+        <w:rPr>
+          <w:rtl w:val="0"/>
+        </w:rPr>
+      </w:r>
+    </w:p>
+    <w:p>
+      <w:pPr>
+        <w:rPr/>
+      </w:pPr>
       <w:r>
         <w:rPr>
           <w:rtl w:val="0"/>
@@ -1430,80 +3605,525 @@
     </w:p>
     <w:p>
       <w:pPr>
-        <w:rPr>
-          <w:sz w:val="28"/>
-          <w:szCs w:val="28"/>
-        </w:rPr>
-      </w:pPr>
-      <w:r>
-        <w:rPr>
-          <w:sz w:val="28"/>
-          <w:szCs w:val="28"/>
-          <w:rtl w:val="0"/>
-        </w:rPr>
-        <w:t xml:space="preserve">bubblesort -&gt;  132 movimentos</w:t>
-      </w:r>
-    </w:p>
-    <w:p>
-      <w:pPr>
-        <w:rPr>
-          <w:sz w:val="28"/>
-          <w:szCs w:val="28"/>
-        </w:rPr>
-      </w:pPr>
-      <w:r>
-        <w:rPr>
-          <w:sz w:val="28"/>
-          <w:szCs w:val="28"/>
-          <w:rtl w:val="0"/>
-        </w:rPr>
-        <w:t xml:space="preserve">selectsort -&gt;55 movimentos</w:t>
-      </w:r>
-    </w:p>
-    <w:p>
-      <w:pPr>
-        <w:rPr>
-          <w:sz w:val="28"/>
-          <w:szCs w:val="28"/>
-        </w:rPr>
-      </w:pPr>
-      <w:r>
-        <w:rPr>
-          <w:sz w:val="28"/>
-          <w:szCs w:val="28"/>
-          <w:rtl w:val="0"/>
-        </w:rPr>
-        <w:t xml:space="preserve">mergesort -&gt; 44 movimentos</w:t>
-      </w:r>
-    </w:p>
-    <w:p>
-      <w:pPr>
-        <w:rPr>
-          <w:sz w:val="28"/>
-          <w:szCs w:val="28"/>
-        </w:rPr>
-      </w:pPr>
-      <w:r>
-        <w:rPr>
-          <w:sz w:val="28"/>
-          <w:szCs w:val="28"/>
-          <w:rtl w:val="0"/>
-        </w:rPr>
-        <w:t xml:space="preserve">quicksort -&gt;28 movimentos</w:t>
-      </w:r>
-    </w:p>
-    <w:p>
-      <w:pPr>
-        <w:rPr/>
-      </w:pPr>
-      <w:r>
-        <w:rPr>
-          <w:sz w:val="28"/>
-          <w:szCs w:val="28"/>
-          <w:rtl w:val="0"/>
-        </w:rPr>
-        <w:t xml:space="preserve">insertsort -&gt;</w:t>
-      </w:r>
+        <w:rPr/>
+      </w:pPr>
+      <w:r>
+        <w:rPr>
+          <w:rtl w:val="0"/>
+        </w:rPr>
+      </w:r>
+    </w:p>
+    <w:tbl>
+      <w:tblPr>
+        <w:tblStyle w:val="Table5"/>
+        <w:tblW w:w="8835.0" w:type="dxa"/>
+        <w:jc w:val="left"/>
+        <w:tblInd w:w="100.0" w:type="pct"/>
+        <w:tblBorders>
+          <w:top w:color="000000" w:space="0" w:sz="8" w:val="single"/>
+          <w:left w:color="000000" w:space="0" w:sz="8" w:val="single"/>
+          <w:bottom w:color="000000" w:space="0" w:sz="8" w:val="single"/>
+          <w:right w:color="000000" w:space="0" w:sz="8" w:val="single"/>
+          <w:insideH w:color="000000" w:space="0" w:sz="8" w:val="single"/>
+          <w:insideV w:color="000000" w:space="0" w:sz="8" w:val="single"/>
+        </w:tblBorders>
+        <w:tblLayout w:type="fixed"/>
+        <w:tblLook w:val="0600"/>
+      </w:tblPr>
+      <w:tblGrid>
+        <w:gridCol w:w="4500"/>
+        <w:gridCol w:w="4335"/>
+        <w:tblGridChange w:id="0">
+          <w:tblGrid>
+            <w:gridCol w:w="4500"/>
+            <w:gridCol w:w="4335"/>
+          </w:tblGrid>
+        </w:tblGridChange>
+      </w:tblGrid>
+      <w:tr>
+        <w:trPr>
+          <w:cantSplit w:val="0"/>
+          <w:tblHeader w:val="0"/>
+        </w:trPr>
+        <w:tc>
+          <w:tcPr>
+            <w:shd w:fill="auto" w:val="clear"/>
+            <w:tcMar>
+              <w:top w:w="100.0" w:type="dxa"/>
+              <w:left w:w="100.0" w:type="dxa"/>
+              <w:bottom w:w="100.0" w:type="dxa"/>
+              <w:right w:w="100.0" w:type="dxa"/>
+            </w:tcMar>
+            <w:vAlign w:val="top"/>
+          </w:tcPr>
+          <w:p>
+            <w:pPr>
+              <w:widowControl w:val="0"/>
+              <w:spacing w:line="240" w:lineRule="auto"/>
+              <w:rPr>
+                <w:sz w:val="24"/>
+                <w:szCs w:val="24"/>
+              </w:rPr>
+            </w:pPr>
+            <w:r>
+              <w:rPr>
+                <w:sz w:val="24"/>
+                <w:szCs w:val="24"/>
+                <w:rtl w:val="0"/>
+              </w:rPr>
+              <w:t xml:space="preserve">Método de ordenação</w:t>
+            </w:r>
+          </w:p>
+        </w:tc>
+        <w:tc>
+          <w:tcPr>
+            <w:shd w:fill="auto" w:val="clear"/>
+            <w:tcMar>
+              <w:top w:w="100.0" w:type="dxa"/>
+              <w:left w:w="100.0" w:type="dxa"/>
+              <w:bottom w:w="100.0" w:type="dxa"/>
+              <w:right w:w="100.0" w:type="dxa"/>
+            </w:tcMar>
+            <w:vAlign w:val="top"/>
+          </w:tcPr>
+          <w:p>
+            <w:pPr>
+              <w:rPr>
+                <w:sz w:val="24"/>
+                <w:szCs w:val="24"/>
+              </w:rPr>
+            </w:pPr>
+            <w:r>
+              <w:rPr>
+                <w:rtl w:val="0"/>
+              </w:rPr>
+              <w:t xml:space="preserve">Comparações</w:t>
+            </w:r>
+            <w:r>
+              <w:rPr>
+                <w:rtl w:val="0"/>
+              </w:rPr>
+            </w:r>
+          </w:p>
+        </w:tc>
+      </w:tr>
+      <w:tr>
+        <w:trPr>
+          <w:cantSplit w:val="0"/>
+          <w:tblHeader w:val="0"/>
+        </w:trPr>
+        <w:tc>
+          <w:tcPr>
+            <w:shd w:fill="auto" w:val="clear"/>
+            <w:tcMar>
+              <w:top w:w="100.0" w:type="dxa"/>
+              <w:left w:w="100.0" w:type="dxa"/>
+              <w:bottom w:w="100.0" w:type="dxa"/>
+              <w:right w:w="100.0" w:type="dxa"/>
+            </w:tcMar>
+            <w:vAlign w:val="top"/>
+          </w:tcPr>
+          <w:p>
+            <w:pPr>
+              <w:widowControl w:val="0"/>
+              <w:spacing w:line="240" w:lineRule="auto"/>
+              <w:rPr>
+                <w:sz w:val="24"/>
+                <w:szCs w:val="24"/>
+              </w:rPr>
+            </w:pPr>
+            <w:r>
+              <w:rPr>
+                <w:sz w:val="24"/>
+                <w:szCs w:val="24"/>
+                <w:rtl w:val="0"/>
+              </w:rPr>
+              <w:t xml:space="preserve">Bubble Sort</w:t>
+            </w:r>
+          </w:p>
+        </w:tc>
+        <w:tc>
+          <w:tcPr>
+            <w:shd w:fill="auto" w:val="clear"/>
+            <w:tcMar>
+              <w:top w:w="100.0" w:type="dxa"/>
+              <w:left w:w="100.0" w:type="dxa"/>
+              <w:bottom w:w="100.0" w:type="dxa"/>
+              <w:right w:w="100.0" w:type="dxa"/>
+            </w:tcMar>
+            <w:vAlign w:val="top"/>
+          </w:tcPr>
+          <w:p>
+            <w:pPr>
+              <w:widowControl w:val="0"/>
+              <w:spacing w:line="240" w:lineRule="auto"/>
+              <w:rPr>
+                <w:sz w:val="24"/>
+                <w:szCs w:val="24"/>
+              </w:rPr>
+            </w:pPr>
+            <w:r>
+              <w:rPr>
+                <w:sz w:val="24"/>
+                <w:szCs w:val="24"/>
+                <w:rtl w:val="0"/>
+              </w:rPr>
+              <w:t xml:space="preserve">132</w:t>
+            </w:r>
+          </w:p>
+        </w:tc>
+      </w:tr>
+      <w:tr>
+        <w:trPr>
+          <w:cantSplit w:val="0"/>
+          <w:tblHeader w:val="0"/>
+        </w:trPr>
+        <w:tc>
+          <w:tcPr>
+            <w:shd w:fill="auto" w:val="clear"/>
+            <w:tcMar>
+              <w:top w:w="100.0" w:type="dxa"/>
+              <w:left w:w="100.0" w:type="dxa"/>
+              <w:bottom w:w="100.0" w:type="dxa"/>
+              <w:right w:w="100.0" w:type="dxa"/>
+            </w:tcMar>
+            <w:vAlign w:val="top"/>
+          </w:tcPr>
+          <w:p>
+            <w:pPr>
+              <w:widowControl w:val="0"/>
+              <w:spacing w:line="240" w:lineRule="auto"/>
+              <w:rPr>
+                <w:sz w:val="24"/>
+                <w:szCs w:val="24"/>
+              </w:rPr>
+            </w:pPr>
+            <w:r>
+              <w:rPr>
+                <w:sz w:val="24"/>
+                <w:szCs w:val="24"/>
+                <w:rtl w:val="0"/>
+              </w:rPr>
+              <w:t xml:space="preserve">Quick Sort</w:t>
+            </w:r>
+          </w:p>
+        </w:tc>
+        <w:tc>
+          <w:tcPr>
+            <w:shd w:fill="auto" w:val="clear"/>
+            <w:tcMar>
+              <w:top w:w="100.0" w:type="dxa"/>
+              <w:left w:w="100.0" w:type="dxa"/>
+              <w:bottom w:w="100.0" w:type="dxa"/>
+              <w:right w:w="100.0" w:type="dxa"/>
+            </w:tcMar>
+            <w:vAlign w:val="top"/>
+          </w:tcPr>
+          <w:p>
+            <w:pPr>
+              <w:widowControl w:val="0"/>
+              <w:spacing w:line="240" w:lineRule="auto"/>
+              <w:rPr>
+                <w:sz w:val="24"/>
+                <w:szCs w:val="24"/>
+              </w:rPr>
+            </w:pPr>
+            <w:r>
+              <w:rPr>
+                <w:sz w:val="24"/>
+                <w:szCs w:val="24"/>
+                <w:rtl w:val="0"/>
+              </w:rPr>
+              <w:t xml:space="preserve">24</w:t>
+            </w:r>
+          </w:p>
+        </w:tc>
+      </w:tr>
+      <w:tr>
+        <w:trPr>
+          <w:cantSplit w:val="0"/>
+          <w:tblHeader w:val="0"/>
+        </w:trPr>
+        <w:tc>
+          <w:tcPr>
+            <w:shd w:fill="auto" w:val="clear"/>
+            <w:tcMar>
+              <w:top w:w="100.0" w:type="dxa"/>
+              <w:left w:w="100.0" w:type="dxa"/>
+              <w:bottom w:w="100.0" w:type="dxa"/>
+              <w:right w:w="100.0" w:type="dxa"/>
+            </w:tcMar>
+            <w:vAlign w:val="top"/>
+          </w:tcPr>
+          <w:p>
+            <w:pPr>
+              <w:widowControl w:val="0"/>
+              <w:spacing w:line="240" w:lineRule="auto"/>
+              <w:rPr>
+                <w:sz w:val="24"/>
+                <w:szCs w:val="24"/>
+              </w:rPr>
+            </w:pPr>
+            <w:r>
+              <w:rPr>
+                <w:sz w:val="24"/>
+                <w:szCs w:val="24"/>
+                <w:rtl w:val="0"/>
+              </w:rPr>
+              <w:t xml:space="preserve">Selection Sort</w:t>
+            </w:r>
+          </w:p>
+        </w:tc>
+        <w:tc>
+          <w:tcPr>
+            <w:shd w:fill="auto" w:val="clear"/>
+            <w:tcMar>
+              <w:top w:w="100.0" w:type="dxa"/>
+              <w:left w:w="100.0" w:type="dxa"/>
+              <w:bottom w:w="100.0" w:type="dxa"/>
+              <w:right w:w="100.0" w:type="dxa"/>
+            </w:tcMar>
+            <w:vAlign w:val="top"/>
+          </w:tcPr>
+          <w:p>
+            <w:pPr>
+              <w:widowControl w:val="0"/>
+              <w:spacing w:line="240" w:lineRule="auto"/>
+              <w:rPr>
+                <w:sz w:val="24"/>
+                <w:szCs w:val="24"/>
+              </w:rPr>
+            </w:pPr>
+            <w:r>
+              <w:rPr>
+                <w:sz w:val="24"/>
+                <w:szCs w:val="24"/>
+                <w:rtl w:val="0"/>
+              </w:rPr>
+              <w:t xml:space="preserve">55</w:t>
+            </w:r>
+          </w:p>
+        </w:tc>
+      </w:tr>
+      <w:tr>
+        <w:trPr>
+          <w:cantSplit w:val="0"/>
+          <w:tblHeader w:val="0"/>
+        </w:trPr>
+        <w:tc>
+          <w:tcPr>
+            <w:shd w:fill="auto" w:val="clear"/>
+            <w:tcMar>
+              <w:top w:w="100.0" w:type="dxa"/>
+              <w:left w:w="100.0" w:type="dxa"/>
+              <w:bottom w:w="100.0" w:type="dxa"/>
+              <w:right w:w="100.0" w:type="dxa"/>
+            </w:tcMar>
+            <w:vAlign w:val="top"/>
+          </w:tcPr>
+          <w:p>
+            <w:pPr>
+              <w:widowControl w:val="0"/>
+              <w:spacing w:line="240" w:lineRule="auto"/>
+              <w:rPr>
+                <w:sz w:val="24"/>
+                <w:szCs w:val="24"/>
+              </w:rPr>
+            </w:pPr>
+            <w:r>
+              <w:rPr>
+                <w:sz w:val="24"/>
+                <w:szCs w:val="24"/>
+                <w:rtl w:val="0"/>
+              </w:rPr>
+              <w:t xml:space="preserve">Heap Sort</w:t>
+            </w:r>
+          </w:p>
+        </w:tc>
+        <w:tc>
+          <w:tcPr>
+            <w:shd w:fill="auto" w:val="clear"/>
+            <w:tcMar>
+              <w:top w:w="100.0" w:type="dxa"/>
+              <w:left w:w="100.0" w:type="dxa"/>
+              <w:bottom w:w="100.0" w:type="dxa"/>
+              <w:right w:w="100.0" w:type="dxa"/>
+            </w:tcMar>
+            <w:vAlign w:val="top"/>
+          </w:tcPr>
+          <w:p>
+            <w:pPr>
+              <w:widowControl w:val="0"/>
+              <w:spacing w:line="240" w:lineRule="auto"/>
+              <w:rPr>
+                <w:sz w:val="24"/>
+                <w:szCs w:val="24"/>
+              </w:rPr>
+            </w:pPr>
+            <w:r>
+              <w:rPr>
+                <w:sz w:val="24"/>
+                <w:szCs w:val="24"/>
+                <w:rtl w:val="0"/>
+              </w:rPr>
+              <w:t xml:space="preserve">273</w:t>
+            </w:r>
+          </w:p>
+        </w:tc>
+      </w:tr>
+      <w:tr>
+        <w:trPr>
+          <w:cantSplit w:val="0"/>
+          <w:tblHeader w:val="0"/>
+        </w:trPr>
+        <w:tc>
+          <w:tcPr>
+            <w:shd w:fill="auto" w:val="clear"/>
+            <w:tcMar>
+              <w:top w:w="100.0" w:type="dxa"/>
+              <w:left w:w="100.0" w:type="dxa"/>
+              <w:bottom w:w="100.0" w:type="dxa"/>
+              <w:right w:w="100.0" w:type="dxa"/>
+            </w:tcMar>
+            <w:vAlign w:val="top"/>
+          </w:tcPr>
+          <w:p>
+            <w:pPr>
+              <w:rPr>
+                <w:sz w:val="24"/>
+                <w:szCs w:val="24"/>
+              </w:rPr>
+            </w:pPr>
+            <w:r>
+              <w:rPr>
+                <w:sz w:val="30"/>
+                <w:szCs w:val="30"/>
+                <w:rtl w:val="0"/>
+              </w:rPr>
+              <w:t xml:space="preserve">insertsort </w:t>
+            </w:r>
+            <w:r>
+              <w:rPr>
+                <w:rtl w:val="0"/>
+              </w:rPr>
+            </w:r>
+          </w:p>
+        </w:tc>
+        <w:tc>
+          <w:tcPr>
+            <w:shd w:fill="auto" w:val="clear"/>
+            <w:tcMar>
+              <w:top w:w="100.0" w:type="dxa"/>
+              <w:left w:w="100.0" w:type="dxa"/>
+              <w:bottom w:w="100.0" w:type="dxa"/>
+              <w:right w:w="100.0" w:type="dxa"/>
+            </w:tcMar>
+            <w:vAlign w:val="top"/>
+          </w:tcPr>
+          <w:p>
+            <w:pPr>
+              <w:widowControl w:val="0"/>
+              <w:spacing w:line="240" w:lineRule="auto"/>
+              <w:rPr>
+                <w:sz w:val="24"/>
+                <w:szCs w:val="24"/>
+              </w:rPr>
+            </w:pPr>
+            <w:r>
+              <w:rPr>
+                <w:sz w:val="24"/>
+                <w:szCs w:val="24"/>
+                <w:rtl w:val="0"/>
+              </w:rPr>
+              <w:t xml:space="preserve">45</w:t>
+            </w:r>
+          </w:p>
+        </w:tc>
+      </w:tr>
+      <w:tr>
+        <w:trPr>
+          <w:cantSplit w:val="0"/>
+          <w:tblHeader w:val="0"/>
+        </w:trPr>
+        <w:tc>
+          <w:tcPr>
+            <w:shd w:fill="auto" w:val="clear"/>
+            <w:tcMar>
+              <w:top w:w="100.0" w:type="dxa"/>
+              <w:left w:w="100.0" w:type="dxa"/>
+              <w:bottom w:w="100.0" w:type="dxa"/>
+              <w:right w:w="100.0" w:type="dxa"/>
+            </w:tcMar>
+            <w:vAlign w:val="top"/>
+          </w:tcPr>
+          <w:p>
+            <w:pPr>
+              <w:rPr>
+                <w:sz w:val="24"/>
+                <w:szCs w:val="24"/>
+              </w:rPr>
+            </w:pPr>
+            <w:r>
+              <w:rPr>
+                <w:sz w:val="28"/>
+                <w:szCs w:val="28"/>
+                <w:rtl w:val="0"/>
+              </w:rPr>
+              <w:t xml:space="preserve">mergesort</w:t>
+            </w:r>
+            <w:r>
+              <w:rPr>
+                <w:rtl w:val="0"/>
+              </w:rPr>
+            </w:r>
+          </w:p>
+        </w:tc>
+        <w:tc>
+          <w:tcPr>
+            <w:shd w:fill="auto" w:val="clear"/>
+            <w:tcMar>
+              <w:top w:w="100.0" w:type="dxa"/>
+              <w:left w:w="100.0" w:type="dxa"/>
+              <w:bottom w:w="100.0" w:type="dxa"/>
+              <w:right w:w="100.0" w:type="dxa"/>
+            </w:tcMar>
+            <w:vAlign w:val="top"/>
+          </w:tcPr>
+          <w:p>
+            <w:pPr>
+              <w:widowControl w:val="0"/>
+              <w:spacing w:line="240" w:lineRule="auto"/>
+              <w:rPr>
+                <w:sz w:val="24"/>
+                <w:szCs w:val="24"/>
+              </w:rPr>
+            </w:pPr>
+            <w:r>
+              <w:rPr>
+                <w:sz w:val="24"/>
+                <w:szCs w:val="24"/>
+                <w:rtl w:val="0"/>
+              </w:rPr>
+              <w:t xml:space="preserve">44</w:t>
+            </w:r>
+          </w:p>
+        </w:tc>
+      </w:tr>
+    </w:tbl>
+    <w:p>
+      <w:pPr>
+        <w:rPr/>
+      </w:pPr>
+      <w:r>
+        <w:rPr>
+          <w:rtl w:val="0"/>
+        </w:rPr>
+      </w:r>
+    </w:p>
+    <w:p>
+      <w:pPr>
+        <w:rPr/>
+      </w:pPr>
       <w:r>
         <w:rPr>
           <w:rtl w:val="0"/>
@@ -1527,80 +4147,524 @@
     </w:p>
     <w:p>
       <w:pPr>
-        <w:rPr>
-          <w:sz w:val="28"/>
-          <w:szCs w:val="28"/>
-        </w:rPr>
-      </w:pPr>
-      <w:r>
-        <w:rPr>
-          <w:sz w:val="28"/>
-          <w:szCs w:val="28"/>
-          <w:rtl w:val="0"/>
-        </w:rPr>
-        <w:t xml:space="preserve">bubblesort -&gt; 90 movimentos</w:t>
-      </w:r>
-    </w:p>
-    <w:p>
-      <w:pPr>
-        <w:rPr>
-          <w:sz w:val="28"/>
-          <w:szCs w:val="28"/>
-        </w:rPr>
-      </w:pPr>
-      <w:r>
-        <w:rPr>
-          <w:sz w:val="28"/>
-          <w:szCs w:val="28"/>
-          <w:rtl w:val="0"/>
-        </w:rPr>
-        <w:t xml:space="preserve">selectsort -&gt; 36 movimentos</w:t>
-      </w:r>
-    </w:p>
-    <w:p>
-      <w:pPr>
-        <w:rPr>
-          <w:sz w:val="28"/>
-          <w:szCs w:val="28"/>
-        </w:rPr>
-      </w:pPr>
-      <w:r>
-        <w:rPr>
-          <w:sz w:val="28"/>
-          <w:szCs w:val="28"/>
-          <w:rtl w:val="0"/>
-        </w:rPr>
-        <w:t xml:space="preserve">mergesort -&gt;34 movimentos</w:t>
-      </w:r>
-    </w:p>
-    <w:p>
-      <w:pPr>
-        <w:rPr>
-          <w:sz w:val="28"/>
-          <w:szCs w:val="28"/>
-        </w:rPr>
-      </w:pPr>
-      <w:r>
-        <w:rPr>
-          <w:sz w:val="28"/>
-          <w:szCs w:val="28"/>
-          <w:rtl w:val="0"/>
-        </w:rPr>
-        <w:t xml:space="preserve">quicksort -&gt;</w:t>
-      </w:r>
-    </w:p>
-    <w:p>
-      <w:pPr>
-        <w:rPr/>
-      </w:pPr>
-      <w:r>
-        <w:rPr>
-          <w:sz w:val="28"/>
-          <w:szCs w:val="28"/>
-          <w:rtl w:val="0"/>
-        </w:rPr>
-        <w:t xml:space="preserve">insertsort -&gt;</w:t>
-      </w:r>
+        <w:rPr/>
+      </w:pPr>
+      <w:r>
+        <w:rPr>
+          <w:rtl w:val="0"/>
+        </w:rPr>
+      </w:r>
+    </w:p>
+    <w:tbl>
+      <w:tblPr>
+        <w:tblStyle w:val="Table6"/>
+        <w:tblW w:w="9029.0" w:type="dxa"/>
+        <w:jc w:val="left"/>
+        <w:tblInd w:w="100.0" w:type="pct"/>
+        <w:tblBorders>
+          <w:top w:color="000000" w:space="0" w:sz="8" w:val="single"/>
+          <w:left w:color="000000" w:space="0" w:sz="8" w:val="single"/>
+          <w:bottom w:color="000000" w:space="0" w:sz="8" w:val="single"/>
+          <w:right w:color="000000" w:space="0" w:sz="8" w:val="single"/>
+          <w:insideH w:color="000000" w:space="0" w:sz="8" w:val="single"/>
+          <w:insideV w:color="000000" w:space="0" w:sz="8" w:val="single"/>
+        </w:tblBorders>
+        <w:tblLayout w:type="fixed"/>
+        <w:tblLook w:val="0600"/>
+      </w:tblPr>
+      <w:tblGrid>
+        <w:gridCol w:w="4514.5"/>
+        <w:gridCol w:w="4514.5"/>
+        <w:tblGridChange w:id="0">
+          <w:tblGrid>
+            <w:gridCol w:w="4514.5"/>
+            <w:gridCol w:w="4514.5"/>
+          </w:tblGrid>
+        </w:tblGridChange>
+      </w:tblGrid>
+      <w:tr>
+        <w:trPr>
+          <w:cantSplit w:val="0"/>
+          <w:tblHeader w:val="0"/>
+        </w:trPr>
+        <w:tc>
+          <w:tcPr>
+            <w:shd w:fill="auto" w:val="clear"/>
+            <w:tcMar>
+              <w:top w:w="100.0" w:type="dxa"/>
+              <w:left w:w="100.0" w:type="dxa"/>
+              <w:bottom w:w="100.0" w:type="dxa"/>
+              <w:right w:w="100.0" w:type="dxa"/>
+            </w:tcMar>
+            <w:vAlign w:val="top"/>
+          </w:tcPr>
+          <w:p>
+            <w:pPr>
+              <w:widowControl w:val="0"/>
+              <w:spacing w:line="240" w:lineRule="auto"/>
+              <w:rPr>
+                <w:sz w:val="24"/>
+                <w:szCs w:val="24"/>
+              </w:rPr>
+            </w:pPr>
+            <w:r>
+              <w:rPr>
+                <w:sz w:val="24"/>
+                <w:szCs w:val="24"/>
+                <w:rtl w:val="0"/>
+              </w:rPr>
+              <w:t xml:space="preserve">Método de ordenação</w:t>
+            </w:r>
+          </w:p>
+        </w:tc>
+        <w:tc>
+          <w:tcPr>
+            <w:shd w:fill="auto" w:val="clear"/>
+            <w:tcMar>
+              <w:top w:w="100.0" w:type="dxa"/>
+              <w:left w:w="100.0" w:type="dxa"/>
+              <w:bottom w:w="100.0" w:type="dxa"/>
+              <w:right w:w="100.0" w:type="dxa"/>
+            </w:tcMar>
+            <w:vAlign w:val="top"/>
+          </w:tcPr>
+          <w:p>
+            <w:pPr>
+              <w:widowControl w:val="0"/>
+              <w:spacing w:line="240" w:lineRule="auto"/>
+              <w:rPr>
+                <w:sz w:val="24"/>
+                <w:szCs w:val="24"/>
+              </w:rPr>
+            </w:pPr>
+            <w:r>
+              <w:rPr>
+                <w:sz w:val="24"/>
+                <w:szCs w:val="24"/>
+                <w:rtl w:val="0"/>
+              </w:rPr>
+              <w:t xml:space="preserve">Complexidade Temporal</w:t>
+            </w:r>
+          </w:p>
+        </w:tc>
+      </w:tr>
+      <w:tr>
+        <w:trPr>
+          <w:cantSplit w:val="0"/>
+          <w:tblHeader w:val="0"/>
+        </w:trPr>
+        <w:tc>
+          <w:tcPr>
+            <w:shd w:fill="auto" w:val="clear"/>
+            <w:tcMar>
+              <w:top w:w="100.0" w:type="dxa"/>
+              <w:left w:w="100.0" w:type="dxa"/>
+              <w:bottom w:w="100.0" w:type="dxa"/>
+              <w:right w:w="100.0" w:type="dxa"/>
+            </w:tcMar>
+            <w:vAlign w:val="top"/>
+          </w:tcPr>
+          <w:p>
+            <w:pPr>
+              <w:widowControl w:val="0"/>
+              <w:spacing w:line="240" w:lineRule="auto"/>
+              <w:rPr>
+                <w:sz w:val="24"/>
+                <w:szCs w:val="24"/>
+              </w:rPr>
+            </w:pPr>
+            <w:r>
+              <w:rPr>
+                <w:sz w:val="24"/>
+                <w:szCs w:val="24"/>
+                <w:rtl w:val="0"/>
+              </w:rPr>
+              <w:t xml:space="preserve">Bubble Sort</w:t>
+            </w:r>
+          </w:p>
+        </w:tc>
+        <w:tc>
+          <w:tcPr>
+            <w:shd w:fill="auto" w:val="clear"/>
+            <w:tcMar>
+              <w:top w:w="100.0" w:type="dxa"/>
+              <w:left w:w="100.0" w:type="dxa"/>
+              <w:bottom w:w="100.0" w:type="dxa"/>
+              <w:right w:w="100.0" w:type="dxa"/>
+            </w:tcMar>
+            <w:vAlign w:val="top"/>
+          </w:tcPr>
+          <w:p>
+            <w:pPr>
+              <w:widowControl w:val="0"/>
+              <w:spacing w:line="240" w:lineRule="auto"/>
+              <w:rPr>
+                <w:sz w:val="24"/>
+                <w:szCs w:val="24"/>
+              </w:rPr>
+            </w:pPr>
+            <w:r>
+              <w:rPr>
+                <w:sz w:val="24"/>
+                <w:szCs w:val="24"/>
+                <w:rtl w:val="0"/>
+              </w:rPr>
+              <w:t xml:space="preserve">90</w:t>
+            </w:r>
+          </w:p>
+        </w:tc>
+      </w:tr>
+      <w:tr>
+        <w:trPr>
+          <w:cantSplit w:val="0"/>
+          <w:tblHeader w:val="0"/>
+        </w:trPr>
+        <w:tc>
+          <w:tcPr>
+            <w:shd w:fill="auto" w:val="clear"/>
+            <w:tcMar>
+              <w:top w:w="100.0" w:type="dxa"/>
+              <w:left w:w="100.0" w:type="dxa"/>
+              <w:bottom w:w="100.0" w:type="dxa"/>
+              <w:right w:w="100.0" w:type="dxa"/>
+            </w:tcMar>
+            <w:vAlign w:val="top"/>
+          </w:tcPr>
+          <w:p>
+            <w:pPr>
+              <w:widowControl w:val="0"/>
+              <w:spacing w:line="240" w:lineRule="auto"/>
+              <w:rPr>
+                <w:sz w:val="24"/>
+                <w:szCs w:val="24"/>
+              </w:rPr>
+            </w:pPr>
+            <w:r>
+              <w:rPr>
+                <w:sz w:val="24"/>
+                <w:szCs w:val="24"/>
+                <w:rtl w:val="0"/>
+              </w:rPr>
+              <w:t xml:space="preserve">Quick Sort</w:t>
+            </w:r>
+          </w:p>
+        </w:tc>
+        <w:tc>
+          <w:tcPr>
+            <w:shd w:fill="auto" w:val="clear"/>
+            <w:tcMar>
+              <w:top w:w="100.0" w:type="dxa"/>
+              <w:left w:w="100.0" w:type="dxa"/>
+              <w:bottom w:w="100.0" w:type="dxa"/>
+              <w:right w:w="100.0" w:type="dxa"/>
+            </w:tcMar>
+            <w:vAlign w:val="top"/>
+          </w:tcPr>
+          <w:p>
+            <w:pPr>
+              <w:widowControl w:val="0"/>
+              <w:spacing w:line="240" w:lineRule="auto"/>
+              <w:rPr>
+                <w:sz w:val="24"/>
+                <w:szCs w:val="24"/>
+              </w:rPr>
+            </w:pPr>
+            <w:r>
+              <w:rPr>
+                <w:sz w:val="24"/>
+                <w:szCs w:val="24"/>
+                <w:rtl w:val="0"/>
+              </w:rPr>
+              <w:t xml:space="preserve">18</w:t>
+            </w:r>
+          </w:p>
+        </w:tc>
+      </w:tr>
+      <w:tr>
+        <w:trPr>
+          <w:cantSplit w:val="0"/>
+          <w:tblHeader w:val="0"/>
+        </w:trPr>
+        <w:tc>
+          <w:tcPr>
+            <w:shd w:fill="auto" w:val="clear"/>
+            <w:tcMar>
+              <w:top w:w="100.0" w:type="dxa"/>
+              <w:left w:w="100.0" w:type="dxa"/>
+              <w:bottom w:w="100.0" w:type="dxa"/>
+              <w:right w:w="100.0" w:type="dxa"/>
+            </w:tcMar>
+            <w:vAlign w:val="top"/>
+          </w:tcPr>
+          <w:p>
+            <w:pPr>
+              <w:widowControl w:val="0"/>
+              <w:spacing w:line="240" w:lineRule="auto"/>
+              <w:rPr>
+                <w:sz w:val="24"/>
+                <w:szCs w:val="24"/>
+              </w:rPr>
+            </w:pPr>
+            <w:r>
+              <w:rPr>
+                <w:sz w:val="24"/>
+                <w:szCs w:val="24"/>
+                <w:rtl w:val="0"/>
+              </w:rPr>
+              <w:t xml:space="preserve">Selection Sort</w:t>
+            </w:r>
+          </w:p>
+        </w:tc>
+        <w:tc>
+          <w:tcPr>
+            <w:shd w:fill="auto" w:val="clear"/>
+            <w:tcMar>
+              <w:top w:w="100.0" w:type="dxa"/>
+              <w:left w:w="100.0" w:type="dxa"/>
+              <w:bottom w:w="100.0" w:type="dxa"/>
+              <w:right w:w="100.0" w:type="dxa"/>
+            </w:tcMar>
+            <w:vAlign w:val="top"/>
+          </w:tcPr>
+          <w:p>
+            <w:pPr>
+              <w:widowControl w:val="0"/>
+              <w:spacing w:line="240" w:lineRule="auto"/>
+              <w:rPr>
+                <w:sz w:val="24"/>
+                <w:szCs w:val="24"/>
+              </w:rPr>
+            </w:pPr>
+            <w:r>
+              <w:rPr>
+                <w:sz w:val="24"/>
+                <w:szCs w:val="24"/>
+                <w:rtl w:val="0"/>
+              </w:rPr>
+              <w:t xml:space="preserve">36</w:t>
+            </w:r>
+          </w:p>
+        </w:tc>
+      </w:tr>
+      <w:tr>
+        <w:trPr>
+          <w:cantSplit w:val="0"/>
+          <w:tblHeader w:val="0"/>
+        </w:trPr>
+        <w:tc>
+          <w:tcPr>
+            <w:shd w:fill="auto" w:val="clear"/>
+            <w:tcMar>
+              <w:top w:w="100.0" w:type="dxa"/>
+              <w:left w:w="100.0" w:type="dxa"/>
+              <w:bottom w:w="100.0" w:type="dxa"/>
+              <w:right w:w="100.0" w:type="dxa"/>
+            </w:tcMar>
+            <w:vAlign w:val="top"/>
+          </w:tcPr>
+          <w:p>
+            <w:pPr>
+              <w:widowControl w:val="0"/>
+              <w:spacing w:line="240" w:lineRule="auto"/>
+              <w:rPr>
+                <w:sz w:val="24"/>
+                <w:szCs w:val="24"/>
+              </w:rPr>
+            </w:pPr>
+            <w:r>
+              <w:rPr>
+                <w:sz w:val="24"/>
+                <w:szCs w:val="24"/>
+                <w:rtl w:val="0"/>
+              </w:rPr>
+              <w:t xml:space="preserve">Heap Sort</w:t>
+            </w:r>
+          </w:p>
+        </w:tc>
+        <w:tc>
+          <w:tcPr>
+            <w:shd w:fill="auto" w:val="clear"/>
+            <w:tcMar>
+              <w:top w:w="100.0" w:type="dxa"/>
+              <w:left w:w="100.0" w:type="dxa"/>
+              <w:bottom w:w="100.0" w:type="dxa"/>
+              <w:right w:w="100.0" w:type="dxa"/>
+            </w:tcMar>
+            <w:vAlign w:val="top"/>
+          </w:tcPr>
+          <w:p>
+            <w:pPr>
+              <w:widowControl w:val="0"/>
+              <w:spacing w:line="240" w:lineRule="auto"/>
+              <w:rPr>
+                <w:sz w:val="24"/>
+                <w:szCs w:val="24"/>
+              </w:rPr>
+            </w:pPr>
+            <w:r>
+              <w:rPr>
+                <w:sz w:val="24"/>
+                <w:szCs w:val="24"/>
+                <w:rtl w:val="0"/>
+              </w:rPr>
+              <w:t xml:space="preserve">273</w:t>
+            </w:r>
+          </w:p>
+        </w:tc>
+      </w:tr>
+      <w:tr>
+        <w:trPr>
+          <w:cantSplit w:val="0"/>
+          <w:tblHeader w:val="0"/>
+        </w:trPr>
+        <w:tc>
+          <w:tcPr>
+            <w:shd w:fill="auto" w:val="clear"/>
+            <w:tcMar>
+              <w:top w:w="100.0" w:type="dxa"/>
+              <w:left w:w="100.0" w:type="dxa"/>
+              <w:bottom w:w="100.0" w:type="dxa"/>
+              <w:right w:w="100.0" w:type="dxa"/>
+            </w:tcMar>
+            <w:vAlign w:val="top"/>
+          </w:tcPr>
+          <w:p>
+            <w:pPr>
+              <w:rPr>
+                <w:sz w:val="24"/>
+                <w:szCs w:val="24"/>
+              </w:rPr>
+            </w:pPr>
+            <w:r>
+              <w:rPr>
+                <w:sz w:val="30"/>
+                <w:szCs w:val="30"/>
+                <w:rtl w:val="0"/>
+              </w:rPr>
+              <w:t xml:space="preserve">insertsort </w:t>
+            </w:r>
+            <w:r>
+              <w:rPr>
+                <w:rtl w:val="0"/>
+              </w:rPr>
+            </w:r>
+          </w:p>
+        </w:tc>
+        <w:tc>
+          <w:tcPr>
+            <w:shd w:fill="auto" w:val="clear"/>
+            <w:tcMar>
+              <w:top w:w="100.0" w:type="dxa"/>
+              <w:left w:w="100.0" w:type="dxa"/>
+              <w:bottom w:w="100.0" w:type="dxa"/>
+              <w:right w:w="100.0" w:type="dxa"/>
+            </w:tcMar>
+            <w:vAlign w:val="top"/>
+          </w:tcPr>
+          <w:p>
+            <w:pPr>
+              <w:widowControl w:val="0"/>
+              <w:spacing w:line="240" w:lineRule="auto"/>
+              <w:rPr>
+                <w:sz w:val="24"/>
+                <w:szCs w:val="24"/>
+              </w:rPr>
+            </w:pPr>
+            <w:r>
+              <w:rPr>
+                <w:sz w:val="24"/>
+                <w:szCs w:val="24"/>
+                <w:rtl w:val="0"/>
+              </w:rPr>
+              <w:t xml:space="preserve">22</w:t>
+            </w:r>
+          </w:p>
+        </w:tc>
+      </w:tr>
+      <w:tr>
+        <w:trPr>
+          <w:cantSplit w:val="0"/>
+          <w:tblHeader w:val="0"/>
+        </w:trPr>
+        <w:tc>
+          <w:tcPr>
+            <w:shd w:fill="auto" w:val="clear"/>
+            <w:tcMar>
+              <w:top w:w="100.0" w:type="dxa"/>
+              <w:left w:w="100.0" w:type="dxa"/>
+              <w:bottom w:w="100.0" w:type="dxa"/>
+              <w:right w:w="100.0" w:type="dxa"/>
+            </w:tcMar>
+            <w:vAlign w:val="top"/>
+          </w:tcPr>
+          <w:p>
+            <w:pPr>
+              <w:rPr>
+                <w:sz w:val="24"/>
+                <w:szCs w:val="24"/>
+              </w:rPr>
+            </w:pPr>
+            <w:r>
+              <w:rPr>
+                <w:sz w:val="28"/>
+                <w:szCs w:val="28"/>
+                <w:rtl w:val="0"/>
+              </w:rPr>
+              <w:t xml:space="preserve">mergesort</w:t>
+            </w:r>
+            <w:r>
+              <w:rPr>
+                <w:rtl w:val="0"/>
+              </w:rPr>
+            </w:r>
+          </w:p>
+        </w:tc>
+        <w:tc>
+          <w:tcPr>
+            <w:shd w:fill="auto" w:val="clear"/>
+            <w:tcMar>
+              <w:top w:w="100.0" w:type="dxa"/>
+              <w:left w:w="100.0" w:type="dxa"/>
+              <w:bottom w:w="100.0" w:type="dxa"/>
+              <w:right w:w="100.0" w:type="dxa"/>
+            </w:tcMar>
+            <w:vAlign w:val="top"/>
+          </w:tcPr>
+          <w:p>
+            <w:pPr>
+              <w:widowControl w:val="0"/>
+              <w:spacing w:line="240" w:lineRule="auto"/>
+              <w:rPr>
+                <w:sz w:val="24"/>
+                <w:szCs w:val="24"/>
+              </w:rPr>
+            </w:pPr>
+            <w:r>
+              <w:rPr>
+                <w:sz w:val="24"/>
+                <w:szCs w:val="24"/>
+                <w:rtl w:val="0"/>
+              </w:rPr>
+              <w:t xml:space="preserve">34</w:t>
+            </w:r>
+          </w:p>
+        </w:tc>
+      </w:tr>
+    </w:tbl>
+    <w:p>
+      <w:pPr>
+        <w:rPr/>
+      </w:pPr>
+      <w:r>
+        <w:rPr>
+          <w:rtl w:val="0"/>
+        </w:rPr>
+      </w:r>
+    </w:p>
+    <w:p>
+      <w:pPr>
+        <w:rPr/>
+      </w:pPr>
       <w:r>
         <w:rPr>
           <w:rtl w:val="0"/>
@@ -1624,80 +4688,515 @@
     </w:p>
     <w:p>
       <w:pPr>
-        <w:rPr>
-          <w:sz w:val="28"/>
-          <w:szCs w:val="28"/>
-        </w:rPr>
-      </w:pPr>
-      <w:r>
-        <w:rPr>
-          <w:sz w:val="28"/>
-          <w:szCs w:val="28"/>
-          <w:rtl w:val="0"/>
-        </w:rPr>
-        <w:t xml:space="preserve">bubblesort -&gt; 90 movimentos</w:t>
-      </w:r>
-    </w:p>
-    <w:p>
-      <w:pPr>
-        <w:rPr>
-          <w:sz w:val="28"/>
-          <w:szCs w:val="28"/>
-        </w:rPr>
-      </w:pPr>
-      <w:r>
-        <w:rPr>
-          <w:sz w:val="28"/>
-          <w:szCs w:val="28"/>
-          <w:rtl w:val="0"/>
-        </w:rPr>
-        <w:t xml:space="preserve">selectsort -&gt;  36 movimentos </w:t>
-      </w:r>
-    </w:p>
-    <w:p>
-      <w:pPr>
-        <w:rPr>
-          <w:sz w:val="28"/>
-          <w:szCs w:val="28"/>
-        </w:rPr>
-      </w:pPr>
-      <w:r>
-        <w:rPr>
-          <w:sz w:val="28"/>
-          <w:szCs w:val="28"/>
-          <w:rtl w:val="0"/>
-        </w:rPr>
-        <w:t xml:space="preserve">mergesort -&gt;34 movimentos</w:t>
-      </w:r>
-    </w:p>
-    <w:p>
-      <w:pPr>
-        <w:rPr>
-          <w:sz w:val="28"/>
-          <w:szCs w:val="28"/>
-        </w:rPr>
-      </w:pPr>
-      <w:r>
-        <w:rPr>
-          <w:sz w:val="28"/>
-          <w:szCs w:val="28"/>
-          <w:rtl w:val="0"/>
-        </w:rPr>
-        <w:t xml:space="preserve">quicksort -&gt; 28 movimentos</w:t>
-      </w:r>
-    </w:p>
-    <w:p>
-      <w:pPr>
-        <w:rPr/>
-      </w:pPr>
-      <w:r>
-        <w:rPr>
-          <w:sz w:val="28"/>
-          <w:szCs w:val="28"/>
-          <w:rtl w:val="0"/>
-        </w:rPr>
-        <w:t xml:space="preserve">insertsort -&gt;</w:t>
-      </w:r>
+        <w:rPr/>
+      </w:pPr>
+      <w:r>
+        <w:rPr>
+          <w:rtl w:val="0"/>
+        </w:rPr>
+      </w:r>
+    </w:p>
+    <w:tbl>
+      <w:tblPr>
+        <w:tblStyle w:val="Table7"/>
+        <w:tblW w:w="8835.0" w:type="dxa"/>
+        <w:jc w:val="left"/>
+        <w:tblInd w:w="100.0" w:type="pct"/>
+        <w:tblBorders>
+          <w:top w:color="000000" w:space="0" w:sz="8" w:val="single"/>
+          <w:left w:color="000000" w:space="0" w:sz="8" w:val="single"/>
+          <w:bottom w:color="000000" w:space="0" w:sz="8" w:val="single"/>
+          <w:right w:color="000000" w:space="0" w:sz="8" w:val="single"/>
+          <w:insideH w:color="000000" w:space="0" w:sz="8" w:val="single"/>
+          <w:insideV w:color="000000" w:space="0" w:sz="8" w:val="single"/>
+        </w:tblBorders>
+        <w:tblLayout w:type="fixed"/>
+        <w:tblLook w:val="0600"/>
+      </w:tblPr>
+      <w:tblGrid>
+        <w:gridCol w:w="4500"/>
+        <w:gridCol w:w="4335"/>
+        <w:tblGridChange w:id="0">
+          <w:tblGrid>
+            <w:gridCol w:w="4500"/>
+            <w:gridCol w:w="4335"/>
+          </w:tblGrid>
+        </w:tblGridChange>
+      </w:tblGrid>
+      <w:tr>
+        <w:trPr>
+          <w:cantSplit w:val="0"/>
+          <w:tblHeader w:val="0"/>
+        </w:trPr>
+        <w:tc>
+          <w:tcPr>
+            <w:shd w:fill="auto" w:val="clear"/>
+            <w:tcMar>
+              <w:top w:w="100.0" w:type="dxa"/>
+              <w:left w:w="100.0" w:type="dxa"/>
+              <w:bottom w:w="100.0" w:type="dxa"/>
+              <w:right w:w="100.0" w:type="dxa"/>
+            </w:tcMar>
+            <w:vAlign w:val="top"/>
+          </w:tcPr>
+          <w:p>
+            <w:pPr>
+              <w:widowControl w:val="0"/>
+              <w:spacing w:line="240" w:lineRule="auto"/>
+              <w:rPr>
+                <w:sz w:val="24"/>
+                <w:szCs w:val="24"/>
+              </w:rPr>
+            </w:pPr>
+            <w:r>
+              <w:rPr>
+                <w:sz w:val="24"/>
+                <w:szCs w:val="24"/>
+                <w:rtl w:val="0"/>
+              </w:rPr>
+              <w:t xml:space="preserve">Método de ordenação</w:t>
+            </w:r>
+          </w:p>
+        </w:tc>
+        <w:tc>
+          <w:tcPr>
+            <w:shd w:fill="auto" w:val="clear"/>
+            <w:tcMar>
+              <w:top w:w="100.0" w:type="dxa"/>
+              <w:left w:w="100.0" w:type="dxa"/>
+              <w:bottom w:w="100.0" w:type="dxa"/>
+              <w:right w:w="100.0" w:type="dxa"/>
+            </w:tcMar>
+            <w:vAlign w:val="top"/>
+          </w:tcPr>
+          <w:p>
+            <w:pPr>
+              <w:rPr>
+                <w:sz w:val="24"/>
+                <w:szCs w:val="24"/>
+              </w:rPr>
+            </w:pPr>
+            <w:r>
+              <w:rPr>
+                <w:rtl w:val="0"/>
+              </w:rPr>
+              <w:t xml:space="preserve">Comparações</w:t>
+            </w:r>
+            <w:r>
+              <w:rPr>
+                <w:rtl w:val="0"/>
+              </w:rPr>
+            </w:r>
+          </w:p>
+        </w:tc>
+      </w:tr>
+      <w:tr>
+        <w:trPr>
+          <w:cantSplit w:val="0"/>
+          <w:tblHeader w:val="0"/>
+        </w:trPr>
+        <w:tc>
+          <w:tcPr>
+            <w:shd w:fill="auto" w:val="clear"/>
+            <w:tcMar>
+              <w:top w:w="100.0" w:type="dxa"/>
+              <w:left w:w="100.0" w:type="dxa"/>
+              <w:bottom w:w="100.0" w:type="dxa"/>
+              <w:right w:w="100.0" w:type="dxa"/>
+            </w:tcMar>
+            <w:vAlign w:val="top"/>
+          </w:tcPr>
+          <w:p>
+            <w:pPr>
+              <w:widowControl w:val="0"/>
+              <w:spacing w:line="240" w:lineRule="auto"/>
+              <w:rPr>
+                <w:sz w:val="24"/>
+                <w:szCs w:val="24"/>
+              </w:rPr>
+            </w:pPr>
+            <w:r>
+              <w:rPr>
+                <w:sz w:val="24"/>
+                <w:szCs w:val="24"/>
+                <w:rtl w:val="0"/>
+              </w:rPr>
+              <w:t xml:space="preserve">Bubble Sort</w:t>
+            </w:r>
+          </w:p>
+        </w:tc>
+        <w:tc>
+          <w:tcPr>
+            <w:shd w:fill="auto" w:val="clear"/>
+            <w:tcMar>
+              <w:top w:w="100.0" w:type="dxa"/>
+              <w:left w:w="100.0" w:type="dxa"/>
+              <w:bottom w:w="100.0" w:type="dxa"/>
+              <w:right w:w="100.0" w:type="dxa"/>
+            </w:tcMar>
+            <w:vAlign w:val="top"/>
+          </w:tcPr>
+          <w:p>
+            <w:pPr>
+              <w:widowControl w:val="0"/>
+              <w:spacing w:line="240" w:lineRule="auto"/>
+              <w:rPr>
+                <w:sz w:val="24"/>
+                <w:szCs w:val="24"/>
+              </w:rPr>
+            </w:pPr>
+            <w:r>
+              <w:rPr>
+                <w:sz w:val="24"/>
+                <w:szCs w:val="24"/>
+                <w:rtl w:val="0"/>
+              </w:rPr>
+              <w:t xml:space="preserve">90</w:t>
+            </w:r>
+          </w:p>
+        </w:tc>
+      </w:tr>
+      <w:tr>
+        <w:trPr>
+          <w:cantSplit w:val="0"/>
+          <w:tblHeader w:val="0"/>
+        </w:trPr>
+        <w:tc>
+          <w:tcPr>
+            <w:shd w:fill="auto" w:val="clear"/>
+            <w:tcMar>
+              <w:top w:w="100.0" w:type="dxa"/>
+              <w:left w:w="100.0" w:type="dxa"/>
+              <w:bottom w:w="100.0" w:type="dxa"/>
+              <w:right w:w="100.0" w:type="dxa"/>
+            </w:tcMar>
+            <w:vAlign w:val="top"/>
+          </w:tcPr>
+          <w:p>
+            <w:pPr>
+              <w:widowControl w:val="0"/>
+              <w:spacing w:line="240" w:lineRule="auto"/>
+              <w:rPr>
+                <w:sz w:val="24"/>
+                <w:szCs w:val="24"/>
+              </w:rPr>
+            </w:pPr>
+            <w:r>
+              <w:rPr>
+                <w:sz w:val="24"/>
+                <w:szCs w:val="24"/>
+                <w:rtl w:val="0"/>
+              </w:rPr>
+              <w:t xml:space="preserve">Quick Sort</w:t>
+            </w:r>
+          </w:p>
+        </w:tc>
+        <w:tc>
+          <w:tcPr>
+            <w:shd w:fill="auto" w:val="clear"/>
+            <w:tcMar>
+              <w:top w:w="100.0" w:type="dxa"/>
+              <w:left w:w="100.0" w:type="dxa"/>
+              <w:bottom w:w="100.0" w:type="dxa"/>
+              <w:right w:w="100.0" w:type="dxa"/>
+            </w:tcMar>
+            <w:vAlign w:val="top"/>
+          </w:tcPr>
+          <w:p>
+            <w:pPr>
+              <w:widowControl w:val="0"/>
+              <w:spacing w:line="240" w:lineRule="auto"/>
+              <w:rPr>
+                <w:sz w:val="24"/>
+                <w:szCs w:val="24"/>
+              </w:rPr>
+            </w:pPr>
+            <w:r>
+              <w:rPr>
+                <w:sz w:val="24"/>
+                <w:szCs w:val="24"/>
+                <w:rtl w:val="0"/>
+              </w:rPr>
+              <w:t xml:space="preserve">18</w:t>
+            </w:r>
+          </w:p>
+        </w:tc>
+      </w:tr>
+      <w:tr>
+        <w:trPr>
+          <w:cantSplit w:val="0"/>
+          <w:tblHeader w:val="0"/>
+        </w:trPr>
+        <w:tc>
+          <w:tcPr>
+            <w:shd w:fill="auto" w:val="clear"/>
+            <w:tcMar>
+              <w:top w:w="100.0" w:type="dxa"/>
+              <w:left w:w="100.0" w:type="dxa"/>
+              <w:bottom w:w="100.0" w:type="dxa"/>
+              <w:right w:w="100.0" w:type="dxa"/>
+            </w:tcMar>
+            <w:vAlign w:val="top"/>
+          </w:tcPr>
+          <w:p>
+            <w:pPr>
+              <w:widowControl w:val="0"/>
+              <w:spacing w:line="240" w:lineRule="auto"/>
+              <w:rPr>
+                <w:sz w:val="24"/>
+                <w:szCs w:val="24"/>
+              </w:rPr>
+            </w:pPr>
+            <w:r>
+              <w:rPr>
+                <w:sz w:val="24"/>
+                <w:szCs w:val="24"/>
+                <w:rtl w:val="0"/>
+              </w:rPr>
+              <w:t xml:space="preserve">Selection Sort</w:t>
+            </w:r>
+          </w:p>
+        </w:tc>
+        <w:tc>
+          <w:tcPr>
+            <w:shd w:fill="auto" w:val="clear"/>
+            <w:tcMar>
+              <w:top w:w="100.0" w:type="dxa"/>
+              <w:left w:w="100.0" w:type="dxa"/>
+              <w:bottom w:w="100.0" w:type="dxa"/>
+              <w:right w:w="100.0" w:type="dxa"/>
+            </w:tcMar>
+            <w:vAlign w:val="top"/>
+          </w:tcPr>
+          <w:p>
+            <w:pPr>
+              <w:widowControl w:val="0"/>
+              <w:spacing w:line="240" w:lineRule="auto"/>
+              <w:rPr>
+                <w:sz w:val="24"/>
+                <w:szCs w:val="24"/>
+              </w:rPr>
+            </w:pPr>
+            <w:r>
+              <w:rPr>
+                <w:sz w:val="24"/>
+                <w:szCs w:val="24"/>
+                <w:rtl w:val="0"/>
+              </w:rPr>
+              <w:t xml:space="preserve">36</w:t>
+            </w:r>
+          </w:p>
+        </w:tc>
+      </w:tr>
+      <w:tr>
+        <w:trPr>
+          <w:cantSplit w:val="0"/>
+          <w:tblHeader w:val="0"/>
+        </w:trPr>
+        <w:tc>
+          <w:tcPr>
+            <w:shd w:fill="auto" w:val="clear"/>
+            <w:tcMar>
+              <w:top w:w="100.0" w:type="dxa"/>
+              <w:left w:w="100.0" w:type="dxa"/>
+              <w:bottom w:w="100.0" w:type="dxa"/>
+              <w:right w:w="100.0" w:type="dxa"/>
+            </w:tcMar>
+            <w:vAlign w:val="top"/>
+          </w:tcPr>
+          <w:p>
+            <w:pPr>
+              <w:widowControl w:val="0"/>
+              <w:spacing w:line="240" w:lineRule="auto"/>
+              <w:rPr>
+                <w:sz w:val="24"/>
+                <w:szCs w:val="24"/>
+              </w:rPr>
+            </w:pPr>
+            <w:r>
+              <w:rPr>
+                <w:sz w:val="24"/>
+                <w:szCs w:val="24"/>
+                <w:rtl w:val="0"/>
+              </w:rPr>
+              <w:t xml:space="preserve">Heap Sort</w:t>
+            </w:r>
+          </w:p>
+        </w:tc>
+        <w:tc>
+          <w:tcPr>
+            <w:shd w:fill="auto" w:val="clear"/>
+            <w:tcMar>
+              <w:top w:w="100.0" w:type="dxa"/>
+              <w:left w:w="100.0" w:type="dxa"/>
+              <w:bottom w:w="100.0" w:type="dxa"/>
+              <w:right w:w="100.0" w:type="dxa"/>
+            </w:tcMar>
+            <w:vAlign w:val="top"/>
+          </w:tcPr>
+          <w:p>
+            <w:pPr>
+              <w:widowControl w:val="0"/>
+              <w:spacing w:line="240" w:lineRule="auto"/>
+              <w:rPr>
+                <w:sz w:val="24"/>
+                <w:szCs w:val="24"/>
+              </w:rPr>
+            </w:pPr>
+            <w:r>
+              <w:rPr>
+                <w:sz w:val="24"/>
+                <w:szCs w:val="24"/>
+                <w:rtl w:val="0"/>
+              </w:rPr>
+              <w:t xml:space="preserve">273</w:t>
+            </w:r>
+          </w:p>
+        </w:tc>
+      </w:tr>
+      <w:tr>
+        <w:trPr>
+          <w:cantSplit w:val="0"/>
+          <w:tblHeader w:val="0"/>
+        </w:trPr>
+        <w:tc>
+          <w:tcPr>
+            <w:shd w:fill="auto" w:val="clear"/>
+            <w:tcMar>
+              <w:top w:w="100.0" w:type="dxa"/>
+              <w:left w:w="100.0" w:type="dxa"/>
+              <w:bottom w:w="100.0" w:type="dxa"/>
+              <w:right w:w="100.0" w:type="dxa"/>
+            </w:tcMar>
+            <w:vAlign w:val="top"/>
+          </w:tcPr>
+          <w:p>
+            <w:pPr>
+              <w:rPr>
+                <w:sz w:val="24"/>
+                <w:szCs w:val="24"/>
+              </w:rPr>
+            </w:pPr>
+            <w:r>
+              <w:rPr>
+                <w:sz w:val="30"/>
+                <w:szCs w:val="30"/>
+                <w:rtl w:val="0"/>
+              </w:rPr>
+              <w:t xml:space="preserve">insertsort </w:t>
+            </w:r>
+            <w:r>
+              <w:rPr>
+                <w:rtl w:val="0"/>
+              </w:rPr>
+            </w:r>
+          </w:p>
+        </w:tc>
+        <w:tc>
+          <w:tcPr>
+            <w:shd w:fill="auto" w:val="clear"/>
+            <w:tcMar>
+              <w:top w:w="100.0" w:type="dxa"/>
+              <w:left w:w="100.0" w:type="dxa"/>
+              <w:bottom w:w="100.0" w:type="dxa"/>
+              <w:right w:w="100.0" w:type="dxa"/>
+            </w:tcMar>
+            <w:vAlign w:val="top"/>
+          </w:tcPr>
+          <w:p>
+            <w:pPr>
+              <w:widowControl w:val="0"/>
+              <w:spacing w:line="240" w:lineRule="auto"/>
+              <w:rPr>
+                <w:sz w:val="24"/>
+                <w:szCs w:val="24"/>
+              </w:rPr>
+            </w:pPr>
+            <w:r>
+              <w:rPr>
+                <w:sz w:val="24"/>
+                <w:szCs w:val="24"/>
+                <w:rtl w:val="0"/>
+              </w:rPr>
+              <w:t xml:space="preserve">22</w:t>
+            </w:r>
+          </w:p>
+        </w:tc>
+      </w:tr>
+      <w:tr>
+        <w:trPr>
+          <w:cantSplit w:val="0"/>
+          <w:tblHeader w:val="0"/>
+        </w:trPr>
+        <w:tc>
+          <w:tcPr>
+            <w:shd w:fill="auto" w:val="clear"/>
+            <w:tcMar>
+              <w:top w:w="100.0" w:type="dxa"/>
+              <w:left w:w="100.0" w:type="dxa"/>
+              <w:bottom w:w="100.0" w:type="dxa"/>
+              <w:right w:w="100.0" w:type="dxa"/>
+            </w:tcMar>
+            <w:vAlign w:val="top"/>
+          </w:tcPr>
+          <w:p>
+            <w:pPr>
+              <w:rPr>
+                <w:sz w:val="24"/>
+                <w:szCs w:val="24"/>
+              </w:rPr>
+            </w:pPr>
+            <w:r>
+              <w:rPr>
+                <w:sz w:val="28"/>
+                <w:szCs w:val="28"/>
+                <w:rtl w:val="0"/>
+              </w:rPr>
+              <w:t xml:space="preserve">mergesort</w:t>
+            </w:r>
+            <w:r>
+              <w:rPr>
+                <w:rtl w:val="0"/>
+              </w:rPr>
+            </w:r>
+          </w:p>
+        </w:tc>
+        <w:tc>
+          <w:tcPr>
+            <w:shd w:fill="auto" w:val="clear"/>
+            <w:tcMar>
+              <w:top w:w="100.0" w:type="dxa"/>
+              <w:left w:w="100.0" w:type="dxa"/>
+              <w:bottom w:w="100.0" w:type="dxa"/>
+              <w:right w:w="100.0" w:type="dxa"/>
+            </w:tcMar>
+            <w:vAlign w:val="top"/>
+          </w:tcPr>
+          <w:p>
+            <w:pPr>
+              <w:widowControl w:val="0"/>
+              <w:spacing w:line="240" w:lineRule="auto"/>
+              <w:rPr>
+                <w:sz w:val="24"/>
+                <w:szCs w:val="24"/>
+              </w:rPr>
+            </w:pPr>
+            <w:r>
+              <w:rPr>
+                <w:sz w:val="24"/>
+                <w:szCs w:val="24"/>
+                <w:rtl w:val="0"/>
+              </w:rPr>
+              <w:t xml:space="preserve">34</w:t>
+            </w:r>
+          </w:p>
+        </w:tc>
+      </w:tr>
+    </w:tbl>
+    <w:p>
+      <w:pPr>
+        <w:rPr/>
+      </w:pPr>
       <w:r>
         <w:rPr>
           <w:rtl w:val="0"/>
@@ -2090,6 +5589,97 @@
       <w:sz w:val="30"/>
       <w:szCs w:val="30"/>
     </w:rPr>
+  </w:style>
+  <w:style w:type="table" w:styleId="Table1">
+    <w:basedOn w:val="TableNormal"/>
+    <w:tblPr>
+      <w:tblStyleRowBandSize w:val="1"/>
+      <w:tblStyleColBandSize w:val="1"/>
+      <w:tblCellMar>
+        <w:top w:w="100.0" w:type="dxa"/>
+        <w:left w:w="100.0" w:type="dxa"/>
+        <w:bottom w:w="100.0" w:type="dxa"/>
+        <w:right w:w="100.0" w:type="dxa"/>
+      </w:tblCellMar>
+    </w:tblPr>
+  </w:style>
+  <w:style w:type="table" w:styleId="Table2">
+    <w:basedOn w:val="TableNormal"/>
+    <w:tblPr>
+      <w:tblStyleRowBandSize w:val="1"/>
+      <w:tblStyleColBandSize w:val="1"/>
+      <w:tblCellMar>
+        <w:top w:w="100.0" w:type="dxa"/>
+        <w:left w:w="100.0" w:type="dxa"/>
+        <w:bottom w:w="100.0" w:type="dxa"/>
+        <w:right w:w="100.0" w:type="dxa"/>
+      </w:tblCellMar>
+    </w:tblPr>
+  </w:style>
+  <w:style w:type="table" w:styleId="Table3">
+    <w:basedOn w:val="TableNormal"/>
+    <w:tblPr>
+      <w:tblStyleRowBandSize w:val="1"/>
+      <w:tblStyleColBandSize w:val="1"/>
+      <w:tblCellMar>
+        <w:top w:w="100.0" w:type="dxa"/>
+        <w:left w:w="100.0" w:type="dxa"/>
+        <w:bottom w:w="100.0" w:type="dxa"/>
+        <w:right w:w="100.0" w:type="dxa"/>
+      </w:tblCellMar>
+    </w:tblPr>
+  </w:style>
+  <w:style w:type="table" w:styleId="Table4">
+    <w:basedOn w:val="TableNormal"/>
+    <w:tblPr>
+      <w:tblStyleRowBandSize w:val="1"/>
+      <w:tblStyleColBandSize w:val="1"/>
+      <w:tblCellMar>
+        <w:top w:w="100.0" w:type="dxa"/>
+        <w:left w:w="100.0" w:type="dxa"/>
+        <w:bottom w:w="100.0" w:type="dxa"/>
+        <w:right w:w="100.0" w:type="dxa"/>
+      </w:tblCellMar>
+    </w:tblPr>
+  </w:style>
+  <w:style w:type="table" w:styleId="Table5">
+    <w:basedOn w:val="TableNormal"/>
+    <w:tblPr>
+      <w:tblStyleRowBandSize w:val="1"/>
+      <w:tblStyleColBandSize w:val="1"/>
+      <w:tblCellMar>
+        <w:top w:w="100.0" w:type="dxa"/>
+        <w:left w:w="100.0" w:type="dxa"/>
+        <w:bottom w:w="100.0" w:type="dxa"/>
+        <w:right w:w="100.0" w:type="dxa"/>
+      </w:tblCellMar>
+    </w:tblPr>
+  </w:style>
+  <w:style w:type="table" w:styleId="Table6">
+    <w:basedOn w:val="TableNormal"/>
+    <w:tblPr>
+      <w:tblStyleRowBandSize w:val="1"/>
+      <w:tblStyleColBandSize w:val="1"/>
+      <w:tblCellMar>
+        <w:top w:w="100.0" w:type="dxa"/>
+        <w:left w:w="100.0" w:type="dxa"/>
+        <w:bottom w:w="100.0" w:type="dxa"/>
+        <w:right w:w="100.0" w:type="dxa"/>
+      </w:tblCellMar>
+    </w:tblPr>
+  </w:style>
+  <w:style w:type="table" w:styleId="Table7">
+    <w:basedOn w:val="TableNormal"/>
+    <w:tblPr>
+      <w:tblStyleRowBandSize w:val="1"/>
+      <w:tblStyleColBandSize w:val="1"/>
+      <w:tblCellMar>
+        <w:top w:w="100.0" w:type="dxa"/>
+        <w:left w:w="100.0" w:type="dxa"/>
+        <w:bottom w:w="100.0" w:type="dxa"/>
+        <w:right w:w="100.0" w:type="dxa"/>
+      </w:tblCellMar>
+    </w:tblPr>
   </w:style>
 </w:styles>
 </file>

</xml_diff>